<commit_message>
Carusel pe pagina detaliu + query pentru baza de date, genuri.
</commit_message>
<xml_diff>
--- a/Lucrare de licenta.docx
+++ b/Lucrare de licenta.docx
@@ -2052,8 +2052,6 @@
           <w:shd w:val="clear" w:color="auto" w:fill="FFFFFF"/>
         </w:rPr>
       </w:pPr>
-      <w:bookmarkStart w:id="0" w:name="_GoBack"/>
-      <w:bookmarkEnd w:id="0"/>
     </w:p>
     <w:p>
       <w:pPr>
@@ -3318,6 +3316,84 @@
         </w:rPr>
         <w:t>http://bootsnipp.com/</w:t>
       </w:r>
+    </w:p>
+    <w:p>
+      <w:pPr>
+        <w:pStyle w:val="ListParagraph"/>
+        <w:numPr>
+          <w:ilvl w:val="0"/>
+          <w:numId w:val="3"/>
+        </w:numPr>
+        <w:spacing w:line="360" w:lineRule="auto"/>
+        <w:jc w:val="both"/>
+        <w:rPr>
+          <w:rStyle w:val="InternetLink"/>
+          <w:rFonts w:ascii="Times New Roman" w:hAnsi="Times New Roman"/>
+          <w:color w:val="auto"/>
+          <w:u w:val="none"/>
+          <w:lang w:val="ro-RO"/>
+        </w:rPr>
+      </w:pPr>
+      <w:r>
+        <w:rPr>
+          <w:rStyle w:val="InternetLink"/>
+          <w:rFonts w:ascii="Times New Roman" w:hAnsi="Times New Roman"/>
+          <w:color w:val="auto"/>
+          <w:u w:val="none"/>
+          <w:lang w:val="ro-RO"/>
+        </w:rPr>
+        <w:t>***</w:t>
+      </w:r>
+      <w:r>
+        <w:rPr>
+          <w:rStyle w:val="InternetLink"/>
+          <w:rFonts w:ascii="Times New Roman" w:hAnsi="Times New Roman" w:hint="eastAsia"/>
+          <w:color w:val="auto"/>
+          <w:u w:val="none"/>
+          <w:lang w:val="ro-RO"/>
+        </w:rPr>
+        <w:t>https://msdn.microsoft.com/</w:t>
+      </w:r>
+    </w:p>
+    <w:p>
+      <w:pPr>
+        <w:pStyle w:val="ListParagraph"/>
+        <w:numPr>
+          <w:ilvl w:val="0"/>
+          <w:numId w:val="3"/>
+        </w:numPr>
+        <w:spacing w:line="360" w:lineRule="auto"/>
+        <w:jc w:val="both"/>
+        <w:rPr>
+          <w:rStyle w:val="InternetLink"/>
+          <w:rFonts w:ascii="Times New Roman" w:hAnsi="Times New Roman"/>
+          <w:color w:val="auto"/>
+          <w:u w:val="none"/>
+          <w:lang w:val="ro-RO"/>
+        </w:rPr>
+      </w:pPr>
+      <w:r>
+        <w:rPr>
+          <w:rStyle w:val="InternetLink"/>
+          <w:rFonts w:ascii="Times New Roman" w:hAnsi="Times New Roman"/>
+          <w:color w:val="auto"/>
+          <w:u w:val="none"/>
+          <w:lang w:val="ro-RO"/>
+        </w:rPr>
+        <w:t>***</w:t>
+      </w:r>
+      <w:r>
+        <w:rPr>
+          <w:rStyle w:val="InternetLink"/>
+          <w:rFonts w:ascii="Times New Roman" w:hAnsi="Times New Roman" w:hint="eastAsia"/>
+          <w:color w:val="auto"/>
+          <w:u w:val="none"/>
+          <w:lang w:val="ro-RO"/>
+        </w:rPr>
+        <w:t>http://stackoverflow.com/</w:t>
+      </w:r>
+      <w:bookmarkStart w:id="0" w:name="_GoBack"/>
+      <w:bookmarkEnd w:id="0"/>
     </w:p>
     <w:p>
       <w:pPr>

</xml_diff>

<commit_message>
Profil utilizator, schimbare poza (done). Mesaje eraore cu plugin.
</commit_message>
<xml_diff>
--- a/Lucrare de licenta.docx
+++ b/Lucrare de licenta.docx
@@ -561,6 +561,13 @@
           <w:lang w:val="ro-RO"/>
         </w:rPr>
         <w:t>CAP. II</w:t>
+      </w:r>
+      <w:r>
+        <w:rPr>
+          <w:rFonts w:ascii="Times New Roman" w:hAnsi="Times New Roman"/>
+          <w:lang w:val="ro-RO"/>
+        </w:rPr>
+        <w:t xml:space="preserve"> </w:t>
       </w:r>
     </w:p>
     <w:p>
@@ -725,6 +732,8 @@
           <w:pgMar w:top="1138" w:right="1138" w:bottom="1138" w:left="1701" w:header="0" w:footer="0" w:gutter="0"/>
           <w:cols w:space="720"/>
           <w:formProt w:val="0"/>
+          <w:titlePg/>
+          <w:docGrid w:linePitch="326"/>
         </w:sectPr>
       </w:pPr>
       <w:r>
@@ -799,7 +808,14 @@
           <w:rFonts w:ascii="Times New Roman" w:hAnsi="Times New Roman"/>
           <w:lang w:val="ro-RO"/>
         </w:rPr>
-        <w:t>Prezenta lucrare își propune</w:t>
+        <w:t>Prezenta lucrare</w:t>
+      </w:r>
+      <w:r>
+        <w:rPr>
+          <w:rFonts w:ascii="Times New Roman" w:hAnsi="Times New Roman"/>
+          <w:lang w:val="ro-RO"/>
+        </w:rPr>
+        <w:t xml:space="preserve"> împreună cu aplicația propriu-zisă, își propun</w:t>
       </w:r>
       <w:r>
         <w:rPr>
@@ -813,7 +829,14 @@
           <w:rFonts w:ascii="Times New Roman" w:hAnsi="Times New Roman"/>
           <w:lang w:val="ro-RO"/>
         </w:rPr>
-        <w:t xml:space="preserve"> </w:t>
+        <w:t xml:space="preserve"> aducă un nou concept de site web, românesc, pentru toate persoanele pasionate de cărți.</w:t>
+      </w:r>
+      <w:r>
+        <w:rPr>
+          <w:rFonts w:ascii="Times New Roman" w:hAnsi="Times New Roman"/>
+          <w:lang w:val="ro-RO"/>
+        </w:rPr>
+        <w:t xml:space="preserve"> Site-ul permite vizitatorilor acces la o bază de date cu cărți, la review-uri și rating-uri pentru fiecare dintre acestea. De asemenea, aceștia au posibilitatea creării unui profil personalizat, ceea ce le va permite la rândul lor să posteze recenzii și să voteze cărțile preferate.</w:t>
       </w:r>
     </w:p>
     <w:p>
@@ -825,6 +848,13 @@
           <w:lang w:val="ro-RO"/>
         </w:rPr>
       </w:pPr>
+      <w:r>
+        <w:rPr>
+          <w:rFonts w:ascii="Times New Roman" w:hAnsi="Times New Roman"/>
+          <w:lang w:val="ro-RO"/>
+        </w:rPr>
+        <w:t xml:space="preserve">Interfața site-ului se dorește a fi cât mai ușor de utilizat, iar design-ul acestuia </w:t>
+      </w:r>
     </w:p>
     <w:p>
       <w:pPr>
@@ -903,7 +933,63 @@
           <w:rFonts w:ascii="Times New Roman" w:hAnsi="Times New Roman"/>
           <w:lang w:val="ro-RO"/>
         </w:rPr>
-        <w:t xml:space="preserve">este o tehnologie Microsoft, open source, creată special pentru dezvoltarea aplicațiilor și serviciilor web. Aceasta este succesorul lui ASP (Active Server Pages) și, în plus față de aceata, beneficiază de avantajele platformei de dezvoltare .NET și de instrumentele oferite de aplicația </w:t>
+        <w:t>este o tehnologie Microsoft, open source, creată special pentru dezvoltarea aplicațiilor și servici</w:t>
+      </w:r>
+      <w:r>
+        <w:rPr>
+          <w:rFonts w:ascii="Times New Roman" w:hAnsi="Times New Roman"/>
+          <w:lang w:val="ro-RO"/>
+        </w:rPr>
+        <w:t>ilor web. Aceasta este succesoarea</w:t>
+      </w:r>
+      <w:r>
+        <w:rPr>
+          <w:rFonts w:ascii="Times New Roman" w:hAnsi="Times New Roman"/>
+          <w:lang w:val="ro-RO"/>
+        </w:rPr>
+        <w:t xml:space="preserve"> lui ASP</w:t>
+      </w:r>
+      <w:r>
+        <w:rPr>
+          <w:rFonts w:ascii="Times New Roman" w:hAnsi="Times New Roman"/>
+          <w:lang w:val="ro-RO"/>
+        </w:rPr>
+        <w:t>-ului, Active Server Pages introdusă pentru prima dată în 1998 ca și primul program de scris partea de backend a aplicațiilor.</w:t>
+      </w:r>
+      <w:r>
+        <w:rPr>
+          <w:rFonts w:ascii="Times New Roman" w:hAnsi="Times New Roman"/>
+          <w:lang w:val="ro-RO"/>
+        </w:rPr>
+        <w:t xml:space="preserve"> </w:t>
+      </w:r>
+      <w:r>
+        <w:rPr>
+          <w:rFonts w:ascii="Times New Roman" w:hAnsi="Times New Roman"/>
+          <w:lang w:val="ro-RO"/>
+        </w:rPr>
+        <w:t>În</w:t>
+      </w:r>
+      <w:r>
+        <w:rPr>
+          <w:rFonts w:ascii="Times New Roman" w:hAnsi="Times New Roman"/>
+          <w:lang w:val="ro-RO"/>
+        </w:rPr>
+        <w:t xml:space="preserve"> plus față de acea</w:t>
+      </w:r>
+      <w:r>
+        <w:rPr>
+          <w:rFonts w:ascii="Times New Roman" w:hAnsi="Times New Roman"/>
+          <w:lang w:val="ro-RO"/>
+        </w:rPr>
+        <w:t>s</w:t>
+      </w:r>
+      <w:r>
+        <w:rPr>
+          <w:rFonts w:ascii="Times New Roman" w:hAnsi="Times New Roman"/>
+          <w:lang w:val="ro-RO"/>
+        </w:rPr>
+        <w:t xml:space="preserve">ta, beneficiază de avantajele platformei de dezvoltare .NET și de instrumentele oferite de aplicația </w:t>
       </w:r>
       <w:r>
         <w:rPr>
@@ -2038,6 +2124,7 @@
           <w:rFonts w:ascii="Times New Roman" w:hAnsi="Times New Roman"/>
           <w:lang w:val="ro-RO"/>
         </w:rPr>
+        <w:lastRenderedPageBreak/>
         <w:t>(</w:t>
       </w:r>
     </w:p>
@@ -2346,19 +2433,7 @@
             <w:szCs w:val="21"/>
             <w:shd w:val="clear" w:color="auto" w:fill="FFFFFF"/>
           </w:rPr>
-          <w:t xml:space="preserve">Visual </w:t>
-        </w:r>
-        <w:r>
-          <w:rPr>
-            <w:rStyle w:val="Hyperlink"/>
-            <w:rFonts w:ascii="Arial" w:hAnsi="Arial" w:cs="Arial"/>
-            <w:color w:val="0B0080"/>
-            <w:sz w:val="21"/>
-            <w:szCs w:val="21"/>
-            <w:shd w:val="clear" w:color="auto" w:fill="FFFFFF"/>
-          </w:rPr>
-          <w:lastRenderedPageBreak/>
-          <w:t>Basic .NET</w:t>
+          <w:t>Visual Basic .NET</w:t>
         </w:r>
       </w:hyperlink>
       <w:r>
@@ -2936,7 +3011,32 @@
         <w:spacing w:line="360" w:lineRule="auto"/>
         <w:jc w:val="center"/>
         <w:rPr>
-          <w:rFonts w:hint="eastAsia"/>
+          <w:rFonts w:ascii="Times New Roman" w:hAnsi="Times New Roman"/>
+          <w:b/>
+          <w:bCs/>
+          <w:sz w:val="36"/>
+          <w:szCs w:val="36"/>
+        </w:rPr>
+      </w:pPr>
+      <w:r>
+        <w:rPr>
+          <w:rFonts w:ascii="Times New Roman" w:hAnsi="Times New Roman"/>
+          <w:b/>
+          <w:bCs/>
+          <w:sz w:val="36"/>
+          <w:szCs w:val="36"/>
+          <w:lang w:val="ro-RO"/>
+        </w:rPr>
+        <w:t>CONCLUZII</w:t>
+      </w:r>
+    </w:p>
+    <w:p>
+      <w:pPr>
+        <w:spacing w:line="360" w:lineRule="auto"/>
+        <w:jc w:val="center"/>
+        <w:rPr>
+          <w:rFonts w:hint="eastAsia"/>
+          <w:b/>
           <w:lang w:val="ro-RO"/>
         </w:rPr>
       </w:pPr>
@@ -3306,16 +3406,16 @@
         </w:rPr>
         <w:t>***</w:t>
       </w:r>
-      <w:r>
-        <w:rPr>
-          <w:rStyle w:val="InternetLink"/>
-          <w:rFonts w:ascii="Times New Roman" w:hAnsi="Times New Roman" w:hint="eastAsia"/>
-          <w:color w:val="auto"/>
-          <w:u w:val="none"/>
-          <w:lang w:val="ro-RO"/>
-        </w:rPr>
-        <w:t>http://bootsnipp.com/</w:t>
-      </w:r>
+      <w:hyperlink r:id="rId31" w:history="1">
+        <w:r>
+          <w:rPr>
+            <w:rStyle w:val="Hyperlink"/>
+            <w:rFonts w:ascii="Times New Roman" w:hAnsi="Times New Roman" w:hint="eastAsia"/>
+            <w:lang w:val="ro-RO"/>
+          </w:rPr>
+          <w:t>http://bootsnipp.com/</w:t>
+        </w:r>
+      </w:hyperlink>
     </w:p>
     <w:p>
       <w:pPr>
@@ -3344,16 +3444,16 @@
         </w:rPr>
         <w:t>***</w:t>
       </w:r>
-      <w:r>
-        <w:rPr>
-          <w:rStyle w:val="InternetLink"/>
-          <w:rFonts w:ascii="Times New Roman" w:hAnsi="Times New Roman" w:hint="eastAsia"/>
-          <w:color w:val="auto"/>
-          <w:u w:val="none"/>
-          <w:lang w:val="ro-RO"/>
-        </w:rPr>
-        <w:t>https://msdn.microsoft.com/</w:t>
-      </w:r>
+      <w:hyperlink r:id="rId32" w:history="1">
+        <w:r>
+          <w:rPr>
+            <w:rStyle w:val="Hyperlink"/>
+            <w:rFonts w:ascii="Times New Roman" w:hAnsi="Times New Roman" w:hint="eastAsia"/>
+            <w:lang w:val="ro-RO"/>
+          </w:rPr>
+          <w:t>https://msdn.microsoft.com/</w:t>
+        </w:r>
+      </w:hyperlink>
     </w:p>
     <w:p>
       <w:pPr>
@@ -3365,7 +3465,7 @@
         <w:spacing w:line="360" w:lineRule="auto"/>
         <w:jc w:val="both"/>
         <w:rPr>
-          <w:rStyle w:val="InternetLink"/>
+          <w:rStyle w:val="Hyperlink"/>
           <w:rFonts w:ascii="Times New Roman" w:hAnsi="Times New Roman"/>
           <w:color w:val="auto"/>
           <w:u w:val="none"/>
@@ -3382,18 +3482,16 @@
         </w:rPr>
         <w:t>***</w:t>
       </w:r>
-      <w:r>
-        <w:rPr>
-          <w:rStyle w:val="InternetLink"/>
-          <w:rFonts w:ascii="Times New Roman" w:hAnsi="Times New Roman" w:hint="eastAsia"/>
-          <w:color w:val="auto"/>
-          <w:u w:val="none"/>
-          <w:lang w:val="ro-RO"/>
-        </w:rPr>
-        <w:t>http://stackoverflow.com/</w:t>
-      </w:r>
-      <w:bookmarkStart w:id="0" w:name="_GoBack"/>
-      <w:bookmarkEnd w:id="0"/>
+      <w:hyperlink r:id="rId33" w:history="1">
+        <w:r>
+          <w:rPr>
+            <w:rStyle w:val="Hyperlink"/>
+            <w:rFonts w:ascii="Times New Roman" w:hAnsi="Times New Roman" w:hint="eastAsia"/>
+            <w:lang w:val="ro-RO"/>
+          </w:rPr>
+          <w:t>http://stackoverflow.com/</w:t>
+        </w:r>
+      </w:hyperlink>
     </w:p>
     <w:p>
       <w:pPr>
@@ -3405,6 +3503,44 @@
         <w:spacing w:line="360" w:lineRule="auto"/>
         <w:jc w:val="both"/>
         <w:rPr>
+          <w:rStyle w:val="InternetLink"/>
+          <w:rFonts w:ascii="Times New Roman" w:hAnsi="Times New Roman"/>
+          <w:color w:val="auto"/>
+          <w:u w:val="none"/>
+          <w:lang w:val="ro-RO"/>
+        </w:rPr>
+      </w:pPr>
+      <w:r>
+        <w:rPr>
+          <w:rStyle w:val="Hyperlink"/>
+          <w:rFonts w:ascii="Times New Roman" w:hAnsi="Times New Roman"/>
+          <w:color w:val="auto"/>
+          <w:u w:val="none"/>
+          <w:lang w:val="ro-RO"/>
+        </w:rPr>
+        <w:t>***</w:t>
+      </w:r>
+      <w:hyperlink r:id="rId34" w:history="1">
+        <w:r>
+          <w:rPr>
+            <w:rStyle w:val="Hyperlink"/>
+            <w:rFonts w:ascii="Times New Roman" w:hAnsi="Times New Roman" w:hint="eastAsia"/>
+            <w:lang w:val="ro-RO"/>
+          </w:rPr>
+          <w:t>https://webthinker.wordpress.com/2007/11/21/aspnet-membership-schema/</w:t>
+        </w:r>
+      </w:hyperlink>
+    </w:p>
+    <w:p>
+      <w:pPr>
+        <w:pStyle w:val="ListParagraph"/>
+        <w:numPr>
+          <w:ilvl w:val="0"/>
+          <w:numId w:val="3"/>
+        </w:numPr>
+        <w:spacing w:line="360" w:lineRule="auto"/>
+        <w:jc w:val="both"/>
+        <w:rPr>
           <w:rFonts w:ascii="Times New Roman" w:hAnsi="Times New Roman"/>
           <w:lang w:val="ro-RO"/>
         </w:rPr>
@@ -3460,6 +3596,8 @@
           <w:lang w:val="ro-RO"/>
         </w:rPr>
       </w:pPr>
+      <w:bookmarkStart w:id="0" w:name="_GoBack"/>
+      <w:bookmarkEnd w:id="0"/>
     </w:p>
     <w:p>
       <w:pPr>
@@ -3512,7 +3650,7 @@
       </w:pPr>
     </w:p>
     <w:sectPr>
-      <w:footerReference w:type="default" r:id="rId31"/>
+      <w:footerReference w:type="default" r:id="rId35"/>
       <w:pgSz w:w="12240" w:h="15840"/>
       <w:pgMar w:top="1138" w:right="1138" w:bottom="1138" w:left="1701" w:header="0" w:footer="0" w:gutter="0"/>
       <w:cols w:space="720"/>
@@ -3553,6 +3691,102 @@
 
 <file path=word/footer1.xml><?xml version="1.0" encoding="utf-8"?>
 <w:ftr xmlns:wpc="http://schemas.microsoft.com/office/word/2010/wordprocessingCanvas" xmlns:mc="http://schemas.openxmlformats.org/markup-compatibility/2006" xmlns:o="urn:schemas-microsoft-com:office:office" xmlns:r="http://schemas.openxmlformats.org/officeDocument/2006/relationships" xmlns:m="http://schemas.openxmlformats.org/officeDocument/2006/math" xmlns:v="urn:schemas-microsoft-com:vml" xmlns:wp14="http://schemas.microsoft.com/office/word/2010/wordprocessingDrawing" xmlns:wp="http://schemas.openxmlformats.org/drawingml/2006/wordprocessingDrawing" xmlns:w10="urn:schemas-microsoft-com:office:word" xmlns:w="http://schemas.openxmlformats.org/wordprocessingml/2006/main" xmlns:w14="http://schemas.microsoft.com/office/word/2010/wordml" xmlns:wpg="http://schemas.microsoft.com/office/word/2010/wordprocessingGroup" xmlns:wpi="http://schemas.microsoft.com/office/word/2010/wordprocessingInk" xmlns:wne="http://schemas.microsoft.com/office/word/2006/wordml" xmlns:wps="http://schemas.microsoft.com/office/word/2010/wordprocessingShape" mc:Ignorable="w14 wp14">
+  <w:sdt>
+    <w:sdtPr>
+      <w:id w:val="-144902630"/>
+      <w:docPartObj>
+        <w:docPartGallery w:val="Page Numbers (Bottom of Page)"/>
+        <w:docPartUnique/>
+      </w:docPartObj>
+    </w:sdtPr>
+    <w:sdtEndPr/>
+    <w:sdtContent>
+      <w:p>
+        <w:pPr>
+          <w:pStyle w:val="Footer"/>
+          <w:jc w:val="center"/>
+          <w:rPr>
+            <w:rFonts w:hint="eastAsia"/>
+          </w:rPr>
+        </w:pPr>
+        <w:r>
+          <w:rPr>
+            <w:rFonts w:hint="eastAsia"/>
+          </w:rPr>
+        </w:r>
+        <w:r>
+          <w:pict>
+            <v:group id="Group 62" o:spid="_x0000_s2055" style="width:32.95pt;height:17.45pt;mso-position-horizontal-relative:char;mso-position-vertical-relative:line" coordorigin="5351,739" coordsize="659,349" o:gfxdata="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">
+              <v:shapetype id="_x0000_t202" coordsize="21600,21600" o:spt="202" path="m,l,21600r21600,l21600,xe">
+                <v:stroke joinstyle="miter"/>
+                <v:path gradientshapeok="t" o:connecttype="rect"/>
+              </v:shapetype>
+              <v:shape id="Text Box 63" o:spid="_x0000_s2056" type="#_x0000_t202" style="position:absolute;left:5351;top:800;width:659;height:288;visibility:visible;mso-wrap-style:square;v-text-anchor:middle" o:gfxdata="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" filled="f" stroked="f">
+                <v:textbox inset="0,0,0,0">
+                  <w:txbxContent>
+                    <w:p>
+                      <w:pPr>
+                        <w:jc w:val="center"/>
+                        <w:rPr>
+                          <w:rFonts w:hint="eastAsia"/>
+                          <w:szCs w:val="18"/>
+                        </w:rPr>
+                      </w:pPr>
+                      <w:r>
+                        <w:rPr>
+                          <w:sz w:val="22"/>
+                          <w:szCs w:val="22"/>
+                        </w:rPr>
+                        <w:fldChar w:fldCharType="begin"/>
+                      </w:r>
+                      <w:r>
+                        <w:instrText xml:space="preserve"> PAGE    \* MERGEFORMAT </w:instrText>
+                      </w:r>
+                      <w:r>
+                        <w:rPr>
+                          <w:sz w:val="22"/>
+                          <w:szCs w:val="22"/>
+                        </w:rPr>
+                        <w:fldChar w:fldCharType="separate"/>
+                      </w:r>
+                      <w:r>
+                        <w:rPr>
+                          <w:rFonts w:hint="eastAsia"/>
+                          <w:i/>
+                          <w:iCs/>
+                          <w:noProof/>
+                          <w:sz w:val="18"/>
+                          <w:szCs w:val="18"/>
+                        </w:rPr>
+                        <w:t>4</w:t>
+                      </w:r>
+                      <w:r>
+                        <w:rPr>
+                          <w:i/>
+                          <w:iCs/>
+                          <w:noProof/>
+                          <w:sz w:val="18"/>
+                          <w:szCs w:val="18"/>
+                        </w:rPr>
+                        <w:fldChar w:fldCharType="end"/>
+                      </w:r>
+                    </w:p>
+                  </w:txbxContent>
+                </v:textbox>
+              </v:shape>
+              <v:group id="Group 64" o:spid="_x0000_s2057" style="position:absolute;left:5494;top:739;width:372;height:72" coordorigin="5486,739" coordsize="372,72" o:gfxdata="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">
+                <v:oval id="Oval 65" o:spid="_x0000_s2058" style="position:absolute;left:5486;top:739;width:72;height:72;visibility:visible;mso-wrap-style:square;v-text-anchor:top" o:gfxdata="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" fillcolor="#84a2c6" stroked="f"/>
+                <v:oval id="Oval 66" o:spid="_x0000_s2059" style="position:absolute;left:5636;top:739;width:72;height:72;visibility:visible;mso-wrap-style:square;v-text-anchor:top" o:gfxdata="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" fillcolor="#84a2c6" stroked="f"/>
+                <v:oval id="Oval 67" o:spid="_x0000_s2060" style="position:absolute;left:5786;top:739;width:72;height:72;visibility:visible;mso-wrap-style:square;v-text-anchor:top" o:gfxdata="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" fillcolor="#84a2c6" stroked="f"/>
+              </v:group>
+              <w10:wrap type="none"/>
+              <w10:anchorlock/>
+            </v:group>
+          </w:pict>
+        </w:r>
+      </w:p>
+    </w:sdtContent>
+  </w:sdt>
   <w:p>
     <w:pPr>
       <w:pStyle w:val="Footer"/>

</xml_diff>

<commit_message>
Introducere lucrare licenta + mesaje dinamice la pagina de contact
</commit_message>
<xml_diff>
--- a/Lucrare de licenta.docx
+++ b/Lucrare de licenta.docx
@@ -162,226 +162,150 @@
           <w:szCs w:val="36"/>
           <w:lang w:val="ro-RO"/>
         </w:rPr>
-        <w:t>LUCRARE DE DIPLOMĂ</w:t>
-      </w:r>
-    </w:p>
-    <w:p>
-      <w:pPr>
-        <w:spacing w:line="360" w:lineRule="auto"/>
-        <w:jc w:val="center"/>
-        <w:rPr>
-          <w:rFonts w:hint="eastAsia"/>
-          <w:sz w:val="36"/>
-          <w:szCs w:val="36"/>
-          <w:lang w:val="ro-RO"/>
-        </w:rPr>
-      </w:pPr>
-    </w:p>
-    <w:p>
-      <w:pPr>
-        <w:spacing w:line="360" w:lineRule="auto"/>
-        <w:jc w:val="center"/>
-        <w:rPr>
-          <w:rFonts w:hint="eastAsia"/>
-          <w:sz w:val="36"/>
-          <w:szCs w:val="36"/>
-          <w:lang w:val="ro-RO"/>
-        </w:rPr>
-      </w:pPr>
-    </w:p>
-    <w:p>
-      <w:pPr>
-        <w:spacing w:line="360" w:lineRule="auto"/>
-        <w:jc w:val="center"/>
-        <w:rPr>
-          <w:rFonts w:hint="eastAsia"/>
-          <w:sz w:val="36"/>
-          <w:szCs w:val="36"/>
-          <w:lang w:val="ro-RO"/>
-        </w:rPr>
-      </w:pPr>
-    </w:p>
-    <w:p>
-      <w:pPr>
-        <w:spacing w:line="360" w:lineRule="auto"/>
+        <w:t xml:space="preserve">LUCRARE DE </w:t>
+      </w:r>
+      <w:r>
         <w:rPr>
           <w:rFonts w:ascii="Times New Roman" w:hAnsi="Times New Roman"/>
           <w:b/>
           <w:bCs/>
           <w:sz w:val="36"/>
           <w:szCs w:val="36"/>
-        </w:rPr>
-      </w:pPr>
-      <w:r>
+          <w:lang w:val="ro-RO"/>
+        </w:rPr>
+        <w:t>LICENȚĂ</w:t>
+      </w:r>
+    </w:p>
+    <w:p>
+      <w:pPr>
+        <w:spacing w:line="360" w:lineRule="auto"/>
+        <w:jc w:val="center"/>
+        <w:rPr>
+          <w:rFonts w:hint="eastAsia"/>
+          <w:sz w:val="36"/>
+          <w:szCs w:val="36"/>
+          <w:lang w:val="ro-RO"/>
+        </w:rPr>
+      </w:pPr>
+    </w:p>
+    <w:p>
+      <w:pPr>
+        <w:spacing w:line="360" w:lineRule="auto"/>
+        <w:jc w:val="center"/>
+        <w:rPr>
+          <w:rFonts w:hint="eastAsia"/>
+          <w:sz w:val="36"/>
+          <w:szCs w:val="36"/>
+          <w:lang w:val="ro-RO"/>
+        </w:rPr>
+      </w:pPr>
+    </w:p>
+    <w:p>
+      <w:pPr>
+        <w:spacing w:line="360" w:lineRule="auto"/>
+        <w:jc w:val="center"/>
+        <w:rPr>
+          <w:rFonts w:hint="eastAsia"/>
+          <w:sz w:val="36"/>
+          <w:szCs w:val="36"/>
+          <w:lang w:val="ro-RO"/>
+        </w:rPr>
+      </w:pPr>
+    </w:p>
+    <w:p>
+      <w:pPr>
+        <w:spacing w:line="360" w:lineRule="auto"/>
         <w:rPr>
           <w:rFonts w:ascii="Times New Roman" w:hAnsi="Times New Roman"/>
           <w:b/>
           <w:bCs/>
           <w:sz w:val="36"/>
           <w:szCs w:val="36"/>
-          <w:lang w:val="ro-RO"/>
-        </w:rPr>
-        <w:t>COORDONATOR ȘTIINȚIFIC</w:t>
-      </w:r>
-    </w:p>
-    <w:p>
-      <w:pPr>
-        <w:spacing w:line="360" w:lineRule="auto"/>
+        </w:rPr>
+      </w:pPr>
+      <w:r>
         <w:rPr>
           <w:rFonts w:ascii="Times New Roman" w:hAnsi="Times New Roman"/>
           <w:b/>
           <w:bCs/>
           <w:sz w:val="36"/>
           <w:szCs w:val="36"/>
-        </w:rPr>
-      </w:pPr>
-      <w:r>
+          <w:lang w:val="ro-RO"/>
+        </w:rPr>
+        <w:t>COORDONATOR ȘTIINȚIFIC</w:t>
+      </w:r>
+    </w:p>
+    <w:p>
+      <w:pPr>
+        <w:spacing w:line="360" w:lineRule="auto"/>
         <w:rPr>
           <w:rFonts w:ascii="Times New Roman" w:hAnsi="Times New Roman"/>
           <w:b/>
           <w:bCs/>
           <w:sz w:val="36"/>
           <w:szCs w:val="36"/>
-          <w:lang w:val="ro-RO"/>
-        </w:rPr>
-        <w:t>Prof. Univ. dr. Radu Ionescu</w:t>
-      </w:r>
-    </w:p>
-    <w:p>
-      <w:pPr>
-        <w:spacing w:line="360" w:lineRule="auto"/>
-        <w:rPr>
-          <w:rFonts w:hint="eastAsia"/>
-          <w:sz w:val="36"/>
-          <w:szCs w:val="36"/>
-          <w:lang w:val="ro-RO"/>
-        </w:rPr>
-      </w:pPr>
-    </w:p>
-    <w:p>
-      <w:pPr>
-        <w:spacing w:line="360" w:lineRule="auto"/>
-        <w:jc w:val="right"/>
+        </w:rPr>
+      </w:pPr>
+      <w:r>
         <w:rPr>
           <w:rFonts w:ascii="Times New Roman" w:hAnsi="Times New Roman"/>
           <w:b/>
           <w:bCs/>
           <w:sz w:val="36"/>
           <w:szCs w:val="36"/>
-        </w:rPr>
-      </w:pPr>
-      <w:r>
+          <w:lang w:val="ro-RO"/>
+        </w:rPr>
+        <w:t>Prof. Univ. dr. Radu Ionescu</w:t>
+      </w:r>
+    </w:p>
+    <w:p>
+      <w:pPr>
+        <w:spacing w:line="360" w:lineRule="auto"/>
+        <w:rPr>
+          <w:rFonts w:hint="eastAsia"/>
+          <w:sz w:val="36"/>
+          <w:szCs w:val="36"/>
+          <w:lang w:val="ro-RO"/>
+        </w:rPr>
+      </w:pPr>
+    </w:p>
+    <w:p>
+      <w:pPr>
+        <w:spacing w:line="360" w:lineRule="auto"/>
+        <w:jc w:val="right"/>
         <w:rPr>
           <w:rFonts w:ascii="Times New Roman" w:hAnsi="Times New Roman"/>
           <w:b/>
           <w:bCs/>
           <w:sz w:val="36"/>
           <w:szCs w:val="36"/>
-          <w:lang w:val="ro-RO"/>
-        </w:rPr>
-        <w:t>ABSOLVENT</w:t>
-      </w:r>
-    </w:p>
-    <w:p>
-      <w:pPr>
-        <w:spacing w:line="360" w:lineRule="auto"/>
-        <w:jc w:val="right"/>
+        </w:rPr>
+      </w:pPr>
+      <w:r>
         <w:rPr>
           <w:rFonts w:ascii="Times New Roman" w:hAnsi="Times New Roman"/>
           <w:b/>
           <w:bCs/>
           <w:sz w:val="36"/>
           <w:szCs w:val="36"/>
-        </w:rPr>
-      </w:pPr>
-      <w:r>
+          <w:lang w:val="ro-RO"/>
+        </w:rPr>
+        <w:t>ABSOLVENT</w:t>
+      </w:r>
+    </w:p>
+    <w:p>
+      <w:pPr>
+        <w:spacing w:line="360" w:lineRule="auto"/>
+        <w:jc w:val="right"/>
         <w:rPr>
           <w:rFonts w:ascii="Times New Roman" w:hAnsi="Times New Roman"/>
           <w:b/>
           <w:bCs/>
           <w:sz w:val="36"/>
           <w:szCs w:val="36"/>
-          <w:lang w:val="ro-RO"/>
-        </w:rPr>
-        <w:t>Gavrilă Timea-Maria</w:t>
-      </w:r>
-    </w:p>
-    <w:p>
-      <w:pPr>
-        <w:spacing w:line="360" w:lineRule="auto"/>
-        <w:jc w:val="right"/>
-        <w:rPr>
-          <w:rFonts w:hint="eastAsia"/>
-          <w:sz w:val="36"/>
-          <w:szCs w:val="36"/>
-          <w:lang w:val="ro-RO"/>
-        </w:rPr>
-      </w:pPr>
-    </w:p>
-    <w:p>
-      <w:pPr>
-        <w:spacing w:line="360" w:lineRule="auto"/>
-        <w:jc w:val="right"/>
-        <w:rPr>
-          <w:rFonts w:hint="eastAsia"/>
-          <w:sz w:val="36"/>
-          <w:szCs w:val="36"/>
-          <w:lang w:val="ro-RO"/>
-        </w:rPr>
-      </w:pPr>
-    </w:p>
-    <w:p>
-      <w:pPr>
-        <w:spacing w:line="360" w:lineRule="auto"/>
-        <w:jc w:val="right"/>
-        <w:rPr>
-          <w:rFonts w:hint="eastAsia"/>
-          <w:sz w:val="36"/>
-          <w:szCs w:val="36"/>
-          <w:lang w:val="ro-RO"/>
-        </w:rPr>
-      </w:pPr>
-    </w:p>
-    <w:p>
-      <w:pPr>
-        <w:spacing w:line="360" w:lineRule="auto"/>
-        <w:jc w:val="right"/>
-        <w:rPr>
-          <w:rFonts w:hint="eastAsia"/>
-          <w:sz w:val="36"/>
-          <w:szCs w:val="36"/>
-          <w:lang w:val="ro-RO"/>
-        </w:rPr>
-      </w:pPr>
-    </w:p>
-    <w:p>
-      <w:pPr>
-        <w:spacing w:line="360" w:lineRule="auto"/>
-        <w:jc w:val="right"/>
-        <w:rPr>
-          <w:rFonts w:hint="eastAsia"/>
-          <w:sz w:val="36"/>
-          <w:szCs w:val="36"/>
-          <w:lang w:val="ro-RO"/>
-        </w:rPr>
-      </w:pPr>
-    </w:p>
-    <w:p>
-      <w:pPr>
-        <w:spacing w:line="360" w:lineRule="auto"/>
-        <w:jc w:val="right"/>
-        <w:rPr>
-          <w:rFonts w:hint="eastAsia"/>
-          <w:sz w:val="36"/>
-          <w:szCs w:val="36"/>
-          <w:lang w:val="ro-RO"/>
-        </w:rPr>
-      </w:pPr>
-    </w:p>
-    <w:p>
-      <w:pPr>
-        <w:spacing w:line="360" w:lineRule="auto"/>
-        <w:jc w:val="center"/>
+        </w:rPr>
+      </w:pPr>
+      <w:r>
         <w:rPr>
           <w:rFonts w:ascii="Times New Roman" w:hAnsi="Times New Roman"/>
           <w:b/>
@@ -390,8 +314,85 @@
           <w:szCs w:val="36"/>
           <w:lang w:val="ro-RO"/>
         </w:rPr>
-      </w:pPr>
-      <w:r>
+        <w:t>Gavrilă Timea-Maria</w:t>
+      </w:r>
+    </w:p>
+    <w:p>
+      <w:pPr>
+        <w:spacing w:line="360" w:lineRule="auto"/>
+        <w:jc w:val="right"/>
+        <w:rPr>
+          <w:rFonts w:hint="eastAsia"/>
+          <w:sz w:val="36"/>
+          <w:szCs w:val="36"/>
+          <w:lang w:val="ro-RO"/>
+        </w:rPr>
+      </w:pPr>
+    </w:p>
+    <w:p>
+      <w:pPr>
+        <w:spacing w:line="360" w:lineRule="auto"/>
+        <w:jc w:val="right"/>
+        <w:rPr>
+          <w:rFonts w:hint="eastAsia"/>
+          <w:sz w:val="36"/>
+          <w:szCs w:val="36"/>
+          <w:lang w:val="ro-RO"/>
+        </w:rPr>
+      </w:pPr>
+    </w:p>
+    <w:p>
+      <w:pPr>
+        <w:spacing w:line="360" w:lineRule="auto"/>
+        <w:jc w:val="right"/>
+        <w:rPr>
+          <w:rFonts w:hint="eastAsia"/>
+          <w:sz w:val="36"/>
+          <w:szCs w:val="36"/>
+          <w:lang w:val="ro-RO"/>
+        </w:rPr>
+      </w:pPr>
+    </w:p>
+    <w:p>
+      <w:pPr>
+        <w:spacing w:line="360" w:lineRule="auto"/>
+        <w:jc w:val="right"/>
+        <w:rPr>
+          <w:rFonts w:hint="eastAsia"/>
+          <w:sz w:val="36"/>
+          <w:szCs w:val="36"/>
+          <w:lang w:val="ro-RO"/>
+        </w:rPr>
+      </w:pPr>
+    </w:p>
+    <w:p>
+      <w:pPr>
+        <w:spacing w:line="360" w:lineRule="auto"/>
+        <w:jc w:val="right"/>
+        <w:rPr>
+          <w:rFonts w:hint="eastAsia"/>
+          <w:sz w:val="36"/>
+          <w:szCs w:val="36"/>
+          <w:lang w:val="ro-RO"/>
+        </w:rPr>
+      </w:pPr>
+    </w:p>
+    <w:p>
+      <w:pPr>
+        <w:spacing w:line="360" w:lineRule="auto"/>
+        <w:jc w:val="right"/>
+        <w:rPr>
+          <w:rFonts w:hint="eastAsia"/>
+          <w:sz w:val="36"/>
+          <w:szCs w:val="36"/>
+          <w:lang w:val="ro-RO"/>
+        </w:rPr>
+      </w:pPr>
+    </w:p>
+    <w:p>
+      <w:pPr>
+        <w:spacing w:line="360" w:lineRule="auto"/>
+        <w:jc w:val="center"/>
         <w:rPr>
           <w:rFonts w:ascii="Times New Roman" w:hAnsi="Times New Roman"/>
           <w:b/>
@@ -400,8 +401,7 @@
           <w:szCs w:val="36"/>
           <w:lang w:val="ro-RO"/>
         </w:rPr>
-        <w:t>BUCUREȘTI</w:t>
-      </w:r>
+      </w:pPr>
       <w:r>
         <w:rPr>
           <w:rFonts w:ascii="Times New Roman" w:hAnsi="Times New Roman"/>
@@ -411,7 +411,7 @@
           <w:szCs w:val="36"/>
           <w:lang w:val="ro-RO"/>
         </w:rPr>
-        <w:t xml:space="preserve">, </w:t>
+        <w:t>BUCUREȘTI</w:t>
       </w:r>
       <w:r>
         <w:rPr>
@@ -422,8 +422,468 @@
           <w:szCs w:val="36"/>
           <w:lang w:val="ro-RO"/>
         </w:rPr>
+        <w:t xml:space="preserve">, </w:t>
+      </w:r>
+      <w:r>
+        <w:rPr>
+          <w:rFonts w:ascii="Times New Roman" w:hAnsi="Times New Roman"/>
+          <w:b/>
+          <w:bCs/>
+          <w:sz w:val="36"/>
+          <w:szCs w:val="36"/>
+          <w:lang w:val="ro-RO"/>
+        </w:rPr>
         <w:t>2015</w:t>
       </w:r>
+    </w:p>
+    <w:p>
+      <w:pPr>
+        <w:spacing w:line="360" w:lineRule="auto"/>
+        <w:jc w:val="center"/>
+        <w:rPr>
+          <w:rFonts w:ascii="Times New Roman" w:hAnsi="Times New Roman"/>
+          <w:b/>
+          <w:bCs/>
+          <w:sz w:val="36"/>
+          <w:szCs w:val="36"/>
+        </w:rPr>
+      </w:pPr>
+      <w:r>
+        <w:rPr>
+          <w:rFonts w:ascii="Times New Roman" w:hAnsi="Times New Roman"/>
+          <w:b/>
+          <w:bCs/>
+          <w:sz w:val="36"/>
+          <w:szCs w:val="36"/>
+        </w:rPr>
+        <w:lastRenderedPageBreak/>
+        <w:t xml:space="preserve">UNIVERSITATEA </w:t>
+      </w:r>
+      <w:r>
+        <w:rPr>
+          <w:rFonts w:ascii="Times New Roman" w:hAnsi="Times New Roman"/>
+          <w:b/>
+          <w:bCs/>
+          <w:sz w:val="36"/>
+          <w:szCs w:val="36"/>
+          <w:lang w:val="ro-RO"/>
+        </w:rPr>
+        <w:t>DIN</w:t>
+      </w:r>
+      <w:r>
+        <w:rPr>
+          <w:rFonts w:ascii="Times New Roman" w:hAnsi="Times New Roman"/>
+          <w:b/>
+          <w:bCs/>
+          <w:sz w:val="36"/>
+          <w:szCs w:val="36"/>
+        </w:rPr>
+        <w:t xml:space="preserve"> BUCURE</w:t>
+      </w:r>
+      <w:r>
+        <w:rPr>
+          <w:rFonts w:ascii="Times New Roman" w:hAnsi="Times New Roman"/>
+          <w:b/>
+          <w:bCs/>
+          <w:sz w:val="36"/>
+          <w:szCs w:val="36"/>
+          <w:lang w:val="ro-RO"/>
+        </w:rPr>
+        <w:t>ȘTI</w:t>
+      </w:r>
+    </w:p>
+    <w:p>
+      <w:pPr>
+        <w:spacing w:line="360" w:lineRule="auto"/>
+        <w:jc w:val="center"/>
+        <w:rPr>
+          <w:rFonts w:ascii="Times New Roman" w:hAnsi="Times New Roman"/>
+          <w:b/>
+          <w:bCs/>
+          <w:sz w:val="36"/>
+          <w:szCs w:val="36"/>
+        </w:rPr>
+      </w:pPr>
+      <w:r>
+        <w:rPr>
+          <w:rFonts w:ascii="Times New Roman" w:hAnsi="Times New Roman"/>
+          <w:b/>
+          <w:bCs/>
+          <w:sz w:val="36"/>
+          <w:szCs w:val="36"/>
+          <w:lang w:val="ro-RO"/>
+        </w:rPr>
+        <w:t>FACULTATEA DE MATEMATICĂ ȘI INFORMATICĂ</w:t>
+      </w:r>
+    </w:p>
+    <w:p>
+      <w:pPr>
+        <w:spacing w:line="360" w:lineRule="auto"/>
+        <w:jc w:val="center"/>
+        <w:rPr>
+          <w:rFonts w:ascii="Times New Roman" w:hAnsi="Times New Roman"/>
+          <w:b/>
+          <w:bCs/>
+          <w:sz w:val="36"/>
+          <w:szCs w:val="36"/>
+        </w:rPr>
+      </w:pPr>
+      <w:r>
+        <w:rPr>
+          <w:rFonts w:ascii="Times New Roman" w:hAnsi="Times New Roman"/>
+          <w:b/>
+          <w:bCs/>
+          <w:sz w:val="36"/>
+          <w:szCs w:val="36"/>
+          <w:lang w:val="ro-RO"/>
+        </w:rPr>
+        <w:t>SPECIALIZAREA INFORMATICĂ</w:t>
+      </w:r>
+    </w:p>
+    <w:p>
+      <w:pPr>
+        <w:spacing w:line="360" w:lineRule="auto"/>
+        <w:jc w:val="center"/>
+        <w:rPr>
+          <w:rFonts w:hint="eastAsia"/>
+          <w:sz w:val="36"/>
+          <w:szCs w:val="36"/>
+          <w:lang w:val="ro-RO"/>
+        </w:rPr>
+      </w:pPr>
+    </w:p>
+    <w:p>
+      <w:pPr>
+        <w:spacing w:line="360" w:lineRule="auto"/>
+        <w:jc w:val="center"/>
+        <w:rPr>
+          <w:rFonts w:hint="eastAsia"/>
+          <w:sz w:val="36"/>
+          <w:szCs w:val="36"/>
+          <w:lang w:val="ro-RO"/>
+        </w:rPr>
+      </w:pPr>
+    </w:p>
+    <w:p>
+      <w:pPr>
+        <w:spacing w:line="360" w:lineRule="auto"/>
+        <w:rPr>
+          <w:rFonts w:hint="eastAsia"/>
+          <w:sz w:val="36"/>
+          <w:szCs w:val="36"/>
+          <w:lang w:val="ro-RO"/>
+        </w:rPr>
+      </w:pPr>
+    </w:p>
+    <w:p>
+      <w:pPr>
+        <w:spacing w:line="360" w:lineRule="auto"/>
+        <w:jc w:val="center"/>
+        <w:rPr>
+          <w:rFonts w:ascii="Times New Roman" w:hAnsi="Times New Roman"/>
+          <w:b/>
+          <w:bCs/>
+          <w:sz w:val="36"/>
+          <w:szCs w:val="36"/>
+          <w:lang w:val="ro-RO"/>
+        </w:rPr>
+      </w:pPr>
+      <w:r>
+        <w:rPr>
+          <w:rFonts w:ascii="Times New Roman" w:hAnsi="Times New Roman"/>
+          <w:b/>
+          <w:bCs/>
+          <w:sz w:val="36"/>
+          <w:szCs w:val="36"/>
+          <w:lang w:val="ro-RO"/>
+        </w:rPr>
+        <w:t xml:space="preserve">LUCRARE DE </w:t>
+      </w:r>
+      <w:r>
+        <w:rPr>
+          <w:rFonts w:ascii="Times New Roman" w:hAnsi="Times New Roman"/>
+          <w:b/>
+          <w:bCs/>
+          <w:sz w:val="36"/>
+          <w:szCs w:val="36"/>
+          <w:lang w:val="ro-RO"/>
+        </w:rPr>
+        <w:t>LICENȚĂ</w:t>
+      </w:r>
+    </w:p>
+    <w:p>
+      <w:pPr>
+        <w:spacing w:line="360" w:lineRule="auto"/>
+        <w:jc w:val="center"/>
+        <w:rPr>
+          <w:rFonts w:ascii="Times New Roman" w:hAnsi="Times New Roman" w:cs="Times New Roman"/>
+          <w:b/>
+          <w:sz w:val="36"/>
+          <w:szCs w:val="36"/>
+          <w:lang w:val="ro-RO"/>
+        </w:rPr>
+      </w:pPr>
+      <w:r>
+        <w:rPr>
+          <w:rFonts w:ascii="Times New Roman" w:hAnsi="Times New Roman" w:cs="Times New Roman"/>
+          <w:b/>
+          <w:sz w:val="36"/>
+          <w:szCs w:val="36"/>
+          <w:lang w:val="ro-RO"/>
+        </w:rPr>
+        <w:t>CATALOG ONLINE PENTRU EVIDENȚA CĂRȚILOR</w:t>
+      </w:r>
+    </w:p>
+    <w:p>
+      <w:pPr>
+        <w:spacing w:line="360" w:lineRule="auto"/>
+        <w:jc w:val="center"/>
+        <w:rPr>
+          <w:rFonts w:hint="eastAsia"/>
+          <w:sz w:val="36"/>
+          <w:szCs w:val="36"/>
+          <w:lang w:val="ro-RO"/>
+        </w:rPr>
+      </w:pPr>
+    </w:p>
+    <w:p>
+      <w:pPr>
+        <w:spacing w:line="360" w:lineRule="auto"/>
+        <w:jc w:val="center"/>
+        <w:rPr>
+          <w:rFonts w:hint="eastAsia"/>
+          <w:sz w:val="36"/>
+          <w:szCs w:val="36"/>
+          <w:lang w:val="ro-RO"/>
+        </w:rPr>
+      </w:pPr>
+    </w:p>
+    <w:p>
+      <w:pPr>
+        <w:spacing w:line="360" w:lineRule="auto"/>
+        <w:rPr>
+          <w:rFonts w:ascii="Times New Roman" w:hAnsi="Times New Roman"/>
+          <w:b/>
+          <w:bCs/>
+          <w:sz w:val="36"/>
+          <w:szCs w:val="36"/>
+        </w:rPr>
+      </w:pPr>
+      <w:r>
+        <w:rPr>
+          <w:rFonts w:ascii="Times New Roman" w:hAnsi="Times New Roman"/>
+          <w:b/>
+          <w:bCs/>
+          <w:sz w:val="36"/>
+          <w:szCs w:val="36"/>
+          <w:lang w:val="ro-RO"/>
+        </w:rPr>
+        <w:t>COORDONATOR ȘTIINȚIFIC</w:t>
+      </w:r>
+    </w:p>
+    <w:p>
+      <w:pPr>
+        <w:spacing w:line="360" w:lineRule="auto"/>
+        <w:rPr>
+          <w:rFonts w:ascii="Times New Roman" w:hAnsi="Times New Roman"/>
+          <w:b/>
+          <w:bCs/>
+          <w:sz w:val="36"/>
+          <w:szCs w:val="36"/>
+        </w:rPr>
+      </w:pPr>
+      <w:r>
+        <w:rPr>
+          <w:rFonts w:ascii="Times New Roman" w:hAnsi="Times New Roman"/>
+          <w:b/>
+          <w:bCs/>
+          <w:sz w:val="36"/>
+          <w:szCs w:val="36"/>
+          <w:lang w:val="ro-RO"/>
+        </w:rPr>
+        <w:t>Prof. Univ. dr. Radu Ionescu</w:t>
+      </w:r>
+    </w:p>
+    <w:p>
+      <w:pPr>
+        <w:spacing w:line="360" w:lineRule="auto"/>
+        <w:rPr>
+          <w:rFonts w:hint="eastAsia"/>
+          <w:sz w:val="36"/>
+          <w:szCs w:val="36"/>
+          <w:lang w:val="ro-RO"/>
+        </w:rPr>
+      </w:pPr>
+    </w:p>
+    <w:p>
+      <w:pPr>
+        <w:spacing w:line="360" w:lineRule="auto"/>
+        <w:jc w:val="right"/>
+        <w:rPr>
+          <w:rFonts w:ascii="Times New Roman" w:hAnsi="Times New Roman"/>
+          <w:b/>
+          <w:bCs/>
+          <w:sz w:val="36"/>
+          <w:szCs w:val="36"/>
+        </w:rPr>
+      </w:pPr>
+      <w:r>
+        <w:rPr>
+          <w:rFonts w:ascii="Times New Roman" w:hAnsi="Times New Roman"/>
+          <w:b/>
+          <w:bCs/>
+          <w:sz w:val="36"/>
+          <w:szCs w:val="36"/>
+          <w:lang w:val="ro-RO"/>
+        </w:rPr>
+        <w:t>ABSOLVENT</w:t>
+      </w:r>
+    </w:p>
+    <w:p>
+      <w:pPr>
+        <w:spacing w:line="360" w:lineRule="auto"/>
+        <w:jc w:val="right"/>
+        <w:rPr>
+          <w:rFonts w:ascii="Times New Roman" w:hAnsi="Times New Roman"/>
+          <w:b/>
+          <w:bCs/>
+          <w:sz w:val="36"/>
+          <w:szCs w:val="36"/>
+        </w:rPr>
+      </w:pPr>
+      <w:r>
+        <w:rPr>
+          <w:rFonts w:ascii="Times New Roman" w:hAnsi="Times New Roman"/>
+          <w:b/>
+          <w:bCs/>
+          <w:sz w:val="36"/>
+          <w:szCs w:val="36"/>
+          <w:lang w:val="ro-RO"/>
+        </w:rPr>
+        <w:t>Gavrilă Timea-Maria</w:t>
+      </w:r>
+    </w:p>
+    <w:p>
+      <w:pPr>
+        <w:spacing w:line="360" w:lineRule="auto"/>
+        <w:jc w:val="right"/>
+        <w:rPr>
+          <w:rFonts w:hint="eastAsia"/>
+          <w:sz w:val="36"/>
+          <w:szCs w:val="36"/>
+          <w:lang w:val="ro-RO"/>
+        </w:rPr>
+      </w:pPr>
+    </w:p>
+    <w:p>
+      <w:pPr>
+        <w:spacing w:line="360" w:lineRule="auto"/>
+        <w:jc w:val="right"/>
+        <w:rPr>
+          <w:rFonts w:hint="eastAsia"/>
+          <w:sz w:val="36"/>
+          <w:szCs w:val="36"/>
+          <w:lang w:val="ro-RO"/>
+        </w:rPr>
+      </w:pPr>
+    </w:p>
+    <w:p>
+      <w:pPr>
+        <w:spacing w:line="360" w:lineRule="auto"/>
+        <w:jc w:val="right"/>
+        <w:rPr>
+          <w:rFonts w:hint="eastAsia"/>
+          <w:sz w:val="36"/>
+          <w:szCs w:val="36"/>
+          <w:lang w:val="ro-RO"/>
+        </w:rPr>
+      </w:pPr>
+    </w:p>
+    <w:p>
+      <w:pPr>
+        <w:spacing w:line="360" w:lineRule="auto"/>
+        <w:jc w:val="right"/>
+        <w:rPr>
+          <w:rFonts w:hint="eastAsia"/>
+          <w:sz w:val="36"/>
+          <w:szCs w:val="36"/>
+          <w:lang w:val="ro-RO"/>
+        </w:rPr>
+      </w:pPr>
+    </w:p>
+    <w:p>
+      <w:pPr>
+        <w:spacing w:line="360" w:lineRule="auto"/>
+        <w:jc w:val="right"/>
+        <w:rPr>
+          <w:rFonts w:hint="eastAsia"/>
+          <w:sz w:val="36"/>
+          <w:szCs w:val="36"/>
+          <w:lang w:val="ro-RO"/>
+        </w:rPr>
+      </w:pPr>
+    </w:p>
+    <w:p>
+      <w:pPr>
+        <w:spacing w:line="360" w:lineRule="auto"/>
+        <w:jc w:val="right"/>
+        <w:rPr>
+          <w:rFonts w:hint="eastAsia"/>
+          <w:sz w:val="36"/>
+          <w:szCs w:val="36"/>
+          <w:lang w:val="ro-RO"/>
+        </w:rPr>
+      </w:pPr>
+    </w:p>
+    <w:p>
+      <w:pPr>
+        <w:spacing w:line="360" w:lineRule="auto"/>
+        <w:jc w:val="center"/>
+        <w:rPr>
+          <w:rFonts w:ascii="Times New Roman" w:hAnsi="Times New Roman"/>
+          <w:b/>
+          <w:bCs/>
+          <w:sz w:val="36"/>
+          <w:szCs w:val="36"/>
+          <w:lang w:val="ro-RO"/>
+        </w:rPr>
+      </w:pPr>
+      <w:r>
+        <w:rPr>
+          <w:rFonts w:ascii="Times New Roman" w:hAnsi="Times New Roman"/>
+          <w:b/>
+          <w:bCs/>
+          <w:sz w:val="36"/>
+          <w:szCs w:val="36"/>
+          <w:lang w:val="ro-RO"/>
+        </w:rPr>
+        <w:t>BUCUREȘTI</w:t>
+      </w:r>
+      <w:r>
+        <w:rPr>
+          <w:rFonts w:ascii="Times New Roman" w:hAnsi="Times New Roman"/>
+          <w:b/>
+          <w:bCs/>
+          <w:sz w:val="36"/>
+          <w:szCs w:val="36"/>
+          <w:lang w:val="ro-RO"/>
+        </w:rPr>
+        <w:t>, 2015</w:t>
+      </w:r>
+    </w:p>
+    <w:p>
+      <w:pPr>
+        <w:spacing w:line="360" w:lineRule="auto"/>
+        <w:jc w:val="center"/>
+        <w:rPr>
+          <w:rFonts w:ascii="Times New Roman" w:hAnsi="Times New Roman"/>
+          <w:b/>
+          <w:bCs/>
+          <w:sz w:val="36"/>
+          <w:szCs w:val="36"/>
+          <w:lang w:val="ro-RO"/>
+        </w:rPr>
+      </w:pPr>
     </w:p>
     <w:p>
       <w:pPr>
@@ -748,17 +1208,15 @@
           <w:rFonts w:ascii="Times New Roman" w:hAnsi="Times New Roman"/>
           <w:lang w:val="ro-RO"/>
         </w:rPr>
-        <w:t xml:space="preserve"> .....................................................</w:t>
-      </w:r>
-    </w:p>
-    <w:p>
-      <w:pPr>
-        <w:spacing w:line="360" w:lineRule="auto"/>
-        <w:rPr>
-          <w:rFonts w:hint="eastAsia"/>
-          <w:lang w:val="ro-RO"/>
-        </w:rPr>
-      </w:pPr>
+        <w:t xml:space="preserve"> .....................</w:t>
+      </w:r>
+      <w:r>
+        <w:rPr>
+          <w:rFonts w:ascii="Times New Roman" w:hAnsi="Times New Roman"/>
+          <w:lang w:val="ro-RO"/>
+        </w:rPr>
+        <w:t>..............................</w:t>
+      </w:r>
     </w:p>
     <w:p>
       <w:pPr>
@@ -781,6 +1239,7 @@
           <w:szCs w:val="36"/>
           <w:lang w:val="ro-RO"/>
         </w:rPr>
+        <w:lastRenderedPageBreak/>
         <w:t>INTRODUCERE</w:t>
       </w:r>
     </w:p>
@@ -790,124 +1249,6 @@
         <w:jc w:val="center"/>
         <w:rPr>
           <w:rFonts w:hint="eastAsia"/>
-          <w:lang w:val="ro-RO"/>
-        </w:rPr>
-      </w:pPr>
-    </w:p>
-    <w:p>
-      <w:pPr>
-        <w:spacing w:line="360" w:lineRule="auto"/>
-        <w:jc w:val="both"/>
-        <w:rPr>
-          <w:rFonts w:ascii="Times New Roman" w:hAnsi="Times New Roman"/>
-          <w:lang w:val="ro-RO"/>
-        </w:rPr>
-      </w:pPr>
-      <w:r>
-        <w:rPr>
-          <w:rFonts w:ascii="Times New Roman" w:hAnsi="Times New Roman"/>
-          <w:lang w:val="ro-RO"/>
-        </w:rPr>
-        <w:t>Prezenta lucrare</w:t>
-      </w:r>
-      <w:r>
-        <w:rPr>
-          <w:rFonts w:ascii="Times New Roman" w:hAnsi="Times New Roman"/>
-          <w:lang w:val="ro-RO"/>
-        </w:rPr>
-        <w:t xml:space="preserve"> împreună cu aplicația propriu-zisă, își propun</w:t>
-      </w:r>
-      <w:r>
-        <w:rPr>
-          <w:rFonts w:ascii="Times New Roman" w:hAnsi="Times New Roman"/>
-          <w:lang w:val="ro-RO"/>
-        </w:rPr>
-        <w:t xml:space="preserve"> să</w:t>
-      </w:r>
-      <w:r>
-        <w:rPr>
-          <w:rFonts w:ascii="Times New Roman" w:hAnsi="Times New Roman"/>
-          <w:lang w:val="ro-RO"/>
-        </w:rPr>
-        <w:t xml:space="preserve"> aducă un nou concept de site web, românesc, pentru toate persoanele pasionate de cărți.</w:t>
-      </w:r>
-      <w:r>
-        <w:rPr>
-          <w:rFonts w:ascii="Times New Roman" w:hAnsi="Times New Roman"/>
-          <w:lang w:val="ro-RO"/>
-        </w:rPr>
-        <w:t xml:space="preserve"> Site-ul permite vizitatorilor acces la o bază de date cu cărți, la review-uri și rating-uri pentru fiecare dintre acestea. De asemenea, aceștia au posibilitatea creării unui profil personalizat, ceea ce le va permite la rândul lor să posteze recenzii și să voteze cărțile preferate.</w:t>
-      </w:r>
-    </w:p>
-    <w:p>
-      <w:pPr>
-        <w:spacing w:line="360" w:lineRule="auto"/>
-        <w:jc w:val="both"/>
-        <w:rPr>
-          <w:rFonts w:ascii="Times New Roman" w:hAnsi="Times New Roman"/>
-          <w:lang w:val="ro-RO"/>
-        </w:rPr>
-      </w:pPr>
-      <w:r>
-        <w:rPr>
-          <w:rFonts w:ascii="Times New Roman" w:hAnsi="Times New Roman"/>
-          <w:lang w:val="ro-RO"/>
-        </w:rPr>
-        <w:t xml:space="preserve">Interfața site-ului se dorește a fi cât mai ușor de utilizat, iar design-ul acestuia </w:t>
-      </w:r>
-    </w:p>
-    <w:p>
-      <w:pPr>
-        <w:spacing w:line="360" w:lineRule="auto"/>
-        <w:jc w:val="center"/>
-        <w:rPr>
-          <w:rFonts w:ascii="Times New Roman" w:hAnsi="Times New Roman"/>
-          <w:b/>
-          <w:sz w:val="36"/>
-          <w:szCs w:val="36"/>
-          <w:lang w:val="ro-RO"/>
-        </w:rPr>
-      </w:pPr>
-      <w:r>
-        <w:rPr>
-          <w:rFonts w:ascii="Times New Roman" w:hAnsi="Times New Roman"/>
-          <w:b/>
-          <w:sz w:val="36"/>
-          <w:szCs w:val="36"/>
-          <w:lang w:val="ro-RO"/>
-        </w:rPr>
-        <w:t>CAPITOLUL I. NOȚIUNI GENERALE PRIVIND TEHNO</w:t>
-      </w:r>
-      <w:r>
-        <w:rPr>
-          <w:rFonts w:ascii="Times New Roman" w:hAnsi="Times New Roman"/>
-          <w:b/>
-          <w:sz w:val="36"/>
-          <w:szCs w:val="36"/>
-          <w:lang w:val="ro-RO"/>
-        </w:rPr>
-        <w:t>LO</w:t>
-      </w:r>
-      <w:r>
-        <w:rPr>
-          <w:rFonts w:ascii="Times New Roman" w:hAnsi="Times New Roman"/>
-          <w:b/>
-          <w:sz w:val="36"/>
-          <w:szCs w:val="36"/>
-          <w:lang w:val="ro-RO"/>
-        </w:rPr>
-        <w:t>GIILE FOLOSITE</w:t>
-      </w:r>
-    </w:p>
-    <w:p>
-      <w:pPr>
-        <w:spacing w:line="360" w:lineRule="auto"/>
-        <w:jc w:val="center"/>
-        <w:rPr>
-          <w:rFonts w:ascii="Times New Roman" w:hAnsi="Times New Roman"/>
-          <w:b/>
-          <w:sz w:val="36"/>
-          <w:szCs w:val="36"/>
           <w:lang w:val="ro-RO"/>
         </w:rPr>
       </w:pPr>
@@ -919,6 +1260,933 @@
         <w:jc w:val="both"/>
         <w:rPr>
           <w:rFonts w:ascii="Times New Roman" w:hAnsi="Times New Roman"/>
+          <w:lang w:val="ro-RO"/>
+        </w:rPr>
+      </w:pPr>
+      <w:r>
+        <w:rPr>
+          <w:rFonts w:ascii="Times New Roman" w:hAnsi="Times New Roman"/>
+          <w:lang w:val="ro-RO"/>
+        </w:rPr>
+        <w:t>Prezenta lucrare</w:t>
+      </w:r>
+      <w:r>
+        <w:rPr>
+          <w:rFonts w:ascii="Times New Roman" w:hAnsi="Times New Roman"/>
+          <w:lang w:val="ro-RO"/>
+        </w:rPr>
+        <w:t xml:space="preserve"> </w:t>
+      </w:r>
+      <w:r>
+        <w:rPr>
+          <w:rFonts w:ascii="Times New Roman" w:hAnsi="Times New Roman"/>
+          <w:lang w:val="ro-RO"/>
+        </w:rPr>
+        <w:t>de licență</w:t>
+      </w:r>
+      <w:r>
+        <w:rPr>
+          <w:rFonts w:ascii="Times New Roman" w:hAnsi="Times New Roman"/>
+          <w:lang w:val="ro-RO"/>
+        </w:rPr>
+        <w:t>, își propun</w:t>
+      </w:r>
+      <w:r>
+        <w:rPr>
+          <w:rFonts w:ascii="Times New Roman" w:hAnsi="Times New Roman"/>
+          <w:lang w:val="ro-RO"/>
+        </w:rPr>
+        <w:t>e</w:t>
+      </w:r>
+      <w:r>
+        <w:rPr>
+          <w:rFonts w:ascii="Times New Roman" w:hAnsi="Times New Roman"/>
+          <w:lang w:val="ro-RO"/>
+        </w:rPr>
+        <w:t xml:space="preserve"> să</w:t>
+      </w:r>
+      <w:r>
+        <w:rPr>
+          <w:rFonts w:ascii="Times New Roman" w:hAnsi="Times New Roman"/>
+          <w:lang w:val="ro-RO"/>
+        </w:rPr>
+        <w:t xml:space="preserve"> aducă un nou concept de site web, românesc, pentru toate persoanele pasionate de cărți.</w:t>
+      </w:r>
+      <w:r>
+        <w:rPr>
+          <w:rFonts w:ascii="Times New Roman" w:hAnsi="Times New Roman"/>
+          <w:lang w:val="ro-RO"/>
+        </w:rPr>
+        <w:t xml:space="preserve"> Ace</w:t>
+      </w:r>
+      <w:r>
+        <w:rPr>
+          <w:rFonts w:ascii="Times New Roman" w:hAnsi="Times New Roman"/>
+          <w:lang w:val="ro-RO"/>
+        </w:rPr>
+        <w:t>a</w:t>
+      </w:r>
+      <w:r>
+        <w:rPr>
+          <w:rFonts w:ascii="Times New Roman" w:hAnsi="Times New Roman"/>
+          <w:lang w:val="ro-RO"/>
+        </w:rPr>
+        <w:t>sta este o adaptare după binecunoscutul goodreads.com, adoptat într-o formulă locală, pentru România (site-ul fiind în limba română), iar limbajele folosite pentru crearea lui sunt în principal ASP.NET și C#, precum și câteva framework-uri pentru interfață (ex.: jQuery, Bootstrap, etc.)</w:t>
+      </w:r>
+      <w:r>
+        <w:rPr>
+          <w:rFonts w:ascii="Times New Roman" w:hAnsi="Times New Roman"/>
+          <w:lang w:val="ro-RO"/>
+        </w:rPr>
+        <w:t>.</w:t>
+      </w:r>
+    </w:p>
+    <w:p>
+      <w:pPr>
+        <w:spacing w:line="360" w:lineRule="auto"/>
+        <w:ind w:firstLine="709"/>
+        <w:jc w:val="both"/>
+        <w:rPr>
+          <w:rFonts w:ascii="Times New Roman" w:hAnsi="Times New Roman"/>
+          <w:lang w:val="ro-RO"/>
+        </w:rPr>
+      </w:pPr>
+      <w:r>
+        <w:rPr>
+          <w:rFonts w:ascii="Times New Roman" w:hAnsi="Times New Roman"/>
+          <w:lang w:val="ro-RO"/>
+        </w:rPr>
+        <w:t>Site-ul permite vizitatorilor</w:t>
+      </w:r>
+      <w:r>
+        <w:rPr>
+          <w:rFonts w:ascii="Times New Roman" w:hAnsi="Times New Roman"/>
+          <w:lang w:val="ro-RO"/>
+        </w:rPr>
+        <w:t xml:space="preserve"> (atât</w:t>
+      </w:r>
+      <w:r>
+        <w:rPr>
+          <w:rFonts w:ascii="Times New Roman" w:hAnsi="Times New Roman"/>
+          <w:lang w:val="ro-RO"/>
+        </w:rPr>
+        <w:t xml:space="preserve"> cei autentificați cât și</w:t>
+      </w:r>
+      <w:r>
+        <w:rPr>
+          <w:rFonts w:ascii="Times New Roman" w:hAnsi="Times New Roman"/>
+          <w:lang w:val="ro-RO"/>
+        </w:rPr>
+        <w:t xml:space="preserve"> cei neînregistrați) acces la un catalog online de cărți, la review-urile altor utilizatori precum și </w:t>
+      </w:r>
+      <w:r>
+        <w:rPr>
+          <w:rFonts w:ascii="Times New Roman" w:hAnsi="Times New Roman"/>
+          <w:lang w:val="ro-RO"/>
+        </w:rPr>
+        <w:t xml:space="preserve">la </w:t>
+      </w:r>
+      <w:r>
+        <w:rPr>
+          <w:rFonts w:ascii="Times New Roman" w:hAnsi="Times New Roman"/>
+          <w:lang w:val="ro-RO"/>
+        </w:rPr>
+        <w:t xml:space="preserve">un </w:t>
+      </w:r>
+      <w:r>
+        <w:rPr>
+          <w:rFonts w:ascii="Times New Roman" w:hAnsi="Times New Roman"/>
+          <w:lang w:val="ro-RO"/>
+        </w:rPr>
+        <w:t>sistem de rating pentru toate</w:t>
+      </w:r>
+      <w:r>
+        <w:rPr>
+          <w:rFonts w:ascii="Times New Roman" w:hAnsi="Times New Roman"/>
+          <w:lang w:val="ro-RO"/>
+        </w:rPr>
+        <w:t xml:space="preserve"> cărțile existente în baza de date.</w:t>
+      </w:r>
+      <w:r>
+        <w:rPr>
+          <w:rFonts w:ascii="Times New Roman" w:hAnsi="Times New Roman"/>
+          <w:lang w:val="ro-RO"/>
+        </w:rPr>
+        <w:t xml:space="preserve"> De asemenea, aceștia au posibilitatea creării unui profil personalizat, ceea ce le va permite la r</w:t>
+      </w:r>
+      <w:r>
+        <w:rPr>
+          <w:rFonts w:ascii="Times New Roman" w:hAnsi="Times New Roman"/>
+          <w:lang w:val="ro-RO"/>
+        </w:rPr>
+        <w:t>ândul lor să posteze recenzii</w:t>
+      </w:r>
+      <w:r>
+        <w:rPr>
+          <w:rFonts w:ascii="Times New Roman" w:hAnsi="Times New Roman"/>
+          <w:lang w:val="ro-RO"/>
+        </w:rPr>
+        <w:t xml:space="preserve"> și</w:t>
+      </w:r>
+      <w:r>
+        <w:rPr>
+          <w:rFonts w:ascii="Times New Roman" w:hAnsi="Times New Roman"/>
+          <w:lang w:val="ro-RO"/>
+        </w:rPr>
+        <w:t xml:space="preserve"> să voteze cărțile preferate.</w:t>
+      </w:r>
+      <w:r>
+        <w:rPr>
+          <w:rFonts w:ascii="Times New Roman" w:hAnsi="Times New Roman"/>
+          <w:lang w:val="ro-RO"/>
+        </w:rPr>
+        <w:t xml:space="preserve"> </w:t>
+      </w:r>
+      <w:r>
+        <w:rPr>
+          <w:rFonts w:ascii="Times New Roman" w:hAnsi="Times New Roman"/>
+          <w:lang w:val="ro-RO"/>
+        </w:rPr>
+        <w:t>Totodată, u</w:t>
+      </w:r>
+      <w:r>
+        <w:rPr>
+          <w:rFonts w:ascii="Times New Roman" w:hAnsi="Times New Roman"/>
+          <w:lang w:val="ro-RO"/>
+        </w:rPr>
+        <w:t>tilizatorii înregistrati pot adăuga cărți în portofoliul personal după următoarele categorii:</w:t>
+      </w:r>
+    </w:p>
+    <w:p>
+      <w:pPr>
+        <w:pStyle w:val="ListParagraph"/>
+        <w:numPr>
+          <w:ilvl w:val="0"/>
+          <w:numId w:val="6"/>
+        </w:numPr>
+        <w:spacing w:line="360" w:lineRule="auto"/>
+        <w:jc w:val="both"/>
+        <w:rPr>
+          <w:rFonts w:ascii="Times New Roman" w:hAnsi="Times New Roman"/>
+          <w:lang w:val="ro-RO"/>
+        </w:rPr>
+      </w:pPr>
+      <w:r>
+        <w:rPr>
+          <w:rFonts w:ascii="Times New Roman" w:hAnsi="Times New Roman"/>
+          <w:lang w:val="ro-RO"/>
+        </w:rPr>
+        <w:t>Cărți favorite</w:t>
+      </w:r>
+    </w:p>
+    <w:p>
+      <w:pPr>
+        <w:pStyle w:val="ListParagraph"/>
+        <w:numPr>
+          <w:ilvl w:val="0"/>
+          <w:numId w:val="6"/>
+        </w:numPr>
+        <w:spacing w:line="360" w:lineRule="auto"/>
+        <w:jc w:val="both"/>
+        <w:rPr>
+          <w:rFonts w:ascii="Times New Roman" w:hAnsi="Times New Roman"/>
+          <w:lang w:val="ro-RO"/>
+        </w:rPr>
+      </w:pPr>
+      <w:r>
+        <w:rPr>
+          <w:rFonts w:ascii="Times New Roman" w:hAnsi="Times New Roman"/>
+          <w:lang w:val="ro-RO"/>
+        </w:rPr>
+        <w:t>Cărți citite</w:t>
+      </w:r>
+    </w:p>
+    <w:p>
+      <w:pPr>
+        <w:pStyle w:val="ListParagraph"/>
+        <w:numPr>
+          <w:ilvl w:val="0"/>
+          <w:numId w:val="6"/>
+        </w:numPr>
+        <w:spacing w:line="360" w:lineRule="auto"/>
+        <w:jc w:val="both"/>
+        <w:rPr>
+          <w:rFonts w:ascii="Times New Roman" w:hAnsi="Times New Roman"/>
+          <w:lang w:val="ro-RO"/>
+        </w:rPr>
+      </w:pPr>
+      <w:r>
+        <w:rPr>
+          <w:rFonts w:ascii="Times New Roman" w:hAnsi="Times New Roman"/>
+          <w:lang w:val="ro-RO"/>
+        </w:rPr>
+        <w:t>Cărți de citit</w:t>
+      </w:r>
+    </w:p>
+    <w:p>
+      <w:pPr>
+        <w:spacing w:line="360" w:lineRule="auto"/>
+        <w:ind w:firstLine="709"/>
+        <w:jc w:val="both"/>
+        <w:rPr>
+          <w:rFonts w:ascii="Times New Roman" w:hAnsi="Times New Roman"/>
+          <w:lang w:val="ro-RO"/>
+        </w:rPr>
+      </w:pPr>
+      <w:r>
+        <w:rPr>
+          <w:rFonts w:ascii="Times New Roman" w:hAnsi="Times New Roman"/>
+          <w:lang w:val="ro-RO"/>
+        </w:rPr>
+        <w:t xml:space="preserve">Pentru utilizatorii autentificați, deja </w:t>
+      </w:r>
+      <w:r>
+        <w:rPr>
+          <w:rFonts w:ascii="Times New Roman" w:hAnsi="Times New Roman"/>
+        </w:rPr>
+        <w:t>“</w:t>
+      </w:r>
+      <w:proofErr w:type="spellStart"/>
+      <w:r>
+        <w:rPr>
+          <w:rFonts w:ascii="Times New Roman" w:hAnsi="Times New Roman"/>
+        </w:rPr>
+        <w:t>antrenați</w:t>
+      </w:r>
+      <w:proofErr w:type="spellEnd"/>
+      <w:r>
+        <w:rPr>
+          <w:rFonts w:ascii="Times New Roman" w:hAnsi="Times New Roman"/>
+        </w:rPr>
+        <w:t xml:space="preserve">”, </w:t>
+      </w:r>
+      <w:proofErr w:type="spellStart"/>
+      <w:r>
+        <w:rPr>
+          <w:rFonts w:ascii="Times New Roman" w:hAnsi="Times New Roman"/>
+        </w:rPr>
+        <w:t>există</w:t>
+      </w:r>
+      <w:proofErr w:type="spellEnd"/>
+      <w:r>
+        <w:rPr>
+          <w:rFonts w:ascii="Times New Roman" w:hAnsi="Times New Roman"/>
+        </w:rPr>
+        <w:t xml:space="preserve"> </w:t>
+      </w:r>
+      <w:proofErr w:type="spellStart"/>
+      <w:r>
+        <w:rPr>
+          <w:rFonts w:ascii="Times New Roman" w:hAnsi="Times New Roman"/>
+        </w:rPr>
+        <w:t>posibilitatea</w:t>
+      </w:r>
+      <w:proofErr w:type="spellEnd"/>
+      <w:r>
+        <w:rPr>
+          <w:rFonts w:ascii="Times New Roman" w:hAnsi="Times New Roman"/>
+        </w:rPr>
+        <w:t xml:space="preserve"> </w:t>
+      </w:r>
+      <w:proofErr w:type="spellStart"/>
+      <w:r>
+        <w:rPr>
+          <w:rFonts w:ascii="Times New Roman" w:hAnsi="Times New Roman"/>
+        </w:rPr>
+        <w:t>recomandării</w:t>
+      </w:r>
+      <w:proofErr w:type="spellEnd"/>
+      <w:r>
+        <w:rPr>
+          <w:rFonts w:ascii="Times New Roman" w:hAnsi="Times New Roman"/>
+        </w:rPr>
+        <w:t xml:space="preserve"> de </w:t>
+      </w:r>
+      <w:proofErr w:type="spellStart"/>
+      <w:r>
+        <w:rPr>
+          <w:rFonts w:ascii="Times New Roman" w:hAnsi="Times New Roman"/>
+        </w:rPr>
+        <w:t>cărți</w:t>
+      </w:r>
+      <w:proofErr w:type="spellEnd"/>
+      <w:r>
+        <w:rPr>
+          <w:rFonts w:ascii="Times New Roman" w:hAnsi="Times New Roman"/>
+        </w:rPr>
+        <w:t xml:space="preserve">, </w:t>
+      </w:r>
+      <w:proofErr w:type="spellStart"/>
+      <w:r>
+        <w:rPr>
+          <w:rFonts w:ascii="Times New Roman" w:hAnsi="Times New Roman"/>
+        </w:rPr>
+        <w:t>atât</w:t>
+      </w:r>
+      <w:proofErr w:type="spellEnd"/>
+      <w:r>
+        <w:rPr>
+          <w:rFonts w:ascii="Times New Roman" w:hAnsi="Times New Roman"/>
+        </w:rPr>
+        <w:t xml:space="preserve"> </w:t>
+      </w:r>
+      <w:proofErr w:type="spellStart"/>
+      <w:r>
+        <w:rPr>
+          <w:rFonts w:ascii="Times New Roman" w:hAnsi="Times New Roman"/>
+        </w:rPr>
+        <w:t>pe</w:t>
+      </w:r>
+      <w:proofErr w:type="spellEnd"/>
+      <w:r>
+        <w:rPr>
+          <w:rFonts w:ascii="Times New Roman" w:hAnsi="Times New Roman"/>
+        </w:rPr>
+        <w:t xml:space="preserve"> </w:t>
+      </w:r>
+      <w:proofErr w:type="spellStart"/>
+      <w:r>
+        <w:rPr>
+          <w:rFonts w:ascii="Times New Roman" w:hAnsi="Times New Roman"/>
+        </w:rPr>
+        <w:t>baza</w:t>
+      </w:r>
+      <w:proofErr w:type="spellEnd"/>
+      <w:r>
+        <w:rPr>
+          <w:rFonts w:ascii="Times New Roman" w:hAnsi="Times New Roman"/>
+        </w:rPr>
+        <w:t xml:space="preserve"> </w:t>
+      </w:r>
+      <w:proofErr w:type="spellStart"/>
+      <w:r>
+        <w:rPr>
+          <w:rFonts w:ascii="Times New Roman" w:hAnsi="Times New Roman"/>
+        </w:rPr>
+        <w:t>comportamentului</w:t>
+      </w:r>
+      <w:proofErr w:type="spellEnd"/>
+      <w:r>
+        <w:rPr>
+          <w:rFonts w:ascii="Times New Roman" w:hAnsi="Times New Roman"/>
+        </w:rPr>
+        <w:t xml:space="preserve"> </w:t>
+      </w:r>
+      <w:proofErr w:type="spellStart"/>
+      <w:r>
+        <w:rPr>
+          <w:rFonts w:ascii="Times New Roman" w:hAnsi="Times New Roman"/>
+        </w:rPr>
+        <w:t>acestuia</w:t>
+      </w:r>
+      <w:proofErr w:type="spellEnd"/>
+      <w:r>
+        <w:rPr>
+          <w:rFonts w:ascii="Times New Roman" w:hAnsi="Times New Roman"/>
+        </w:rPr>
+        <w:t xml:space="preserve"> </w:t>
+      </w:r>
+      <w:proofErr w:type="spellStart"/>
+      <w:r>
+        <w:rPr>
+          <w:rFonts w:ascii="Times New Roman" w:hAnsi="Times New Roman"/>
+        </w:rPr>
+        <w:t>cât</w:t>
+      </w:r>
+      <w:proofErr w:type="spellEnd"/>
+      <w:r>
+        <w:rPr>
+          <w:rFonts w:ascii="Times New Roman" w:hAnsi="Times New Roman"/>
+        </w:rPr>
+        <w:t xml:space="preserve"> </w:t>
+      </w:r>
+      <w:proofErr w:type="spellStart"/>
+      <w:r>
+        <w:rPr>
+          <w:rFonts w:ascii="Times New Roman" w:hAnsi="Times New Roman"/>
+        </w:rPr>
+        <w:t>și</w:t>
+      </w:r>
+      <w:proofErr w:type="spellEnd"/>
+      <w:r>
+        <w:rPr>
+          <w:rFonts w:ascii="Times New Roman" w:hAnsi="Times New Roman"/>
+        </w:rPr>
+        <w:t xml:space="preserve"> </w:t>
+      </w:r>
+      <w:proofErr w:type="spellStart"/>
+      <w:r>
+        <w:rPr>
+          <w:rFonts w:ascii="Times New Roman" w:hAnsi="Times New Roman"/>
+        </w:rPr>
+        <w:t>pe</w:t>
+      </w:r>
+      <w:proofErr w:type="spellEnd"/>
+      <w:r>
+        <w:rPr>
+          <w:rFonts w:ascii="Times New Roman" w:hAnsi="Times New Roman"/>
+        </w:rPr>
+        <w:t xml:space="preserve"> </w:t>
+      </w:r>
+      <w:proofErr w:type="spellStart"/>
+      <w:r>
+        <w:rPr>
+          <w:rFonts w:ascii="Times New Roman" w:hAnsi="Times New Roman"/>
+        </w:rPr>
+        <w:t>baza</w:t>
+      </w:r>
+      <w:proofErr w:type="spellEnd"/>
+      <w:r>
+        <w:rPr>
+          <w:rFonts w:ascii="Times New Roman" w:hAnsi="Times New Roman"/>
+        </w:rPr>
+        <w:t xml:space="preserve"> </w:t>
+      </w:r>
+      <w:proofErr w:type="spellStart"/>
+      <w:r>
+        <w:rPr>
+          <w:rFonts w:ascii="Times New Roman" w:hAnsi="Times New Roman"/>
+        </w:rPr>
+        <w:t>profilului</w:t>
+      </w:r>
+      <w:proofErr w:type="spellEnd"/>
+      <w:r>
+        <w:rPr>
+          <w:rFonts w:ascii="Times New Roman" w:hAnsi="Times New Roman"/>
+        </w:rPr>
+        <w:t xml:space="preserve"> </w:t>
+      </w:r>
+      <w:proofErr w:type="spellStart"/>
+      <w:r>
+        <w:rPr>
+          <w:rFonts w:ascii="Times New Roman" w:hAnsi="Times New Roman"/>
+        </w:rPr>
+        <w:t>unic</w:t>
+      </w:r>
+      <w:proofErr w:type="spellEnd"/>
+      <w:r>
+        <w:rPr>
+          <w:rFonts w:ascii="Times New Roman" w:hAnsi="Times New Roman"/>
+        </w:rPr>
+        <w:t xml:space="preserve"> </w:t>
+      </w:r>
+      <w:proofErr w:type="spellStart"/>
+      <w:r>
+        <w:rPr>
+          <w:rFonts w:ascii="Times New Roman" w:hAnsi="Times New Roman"/>
+        </w:rPr>
+        <w:t>deja</w:t>
+      </w:r>
+      <w:proofErr w:type="spellEnd"/>
+      <w:r>
+        <w:rPr>
+          <w:rFonts w:ascii="Times New Roman" w:hAnsi="Times New Roman"/>
+        </w:rPr>
+        <w:t xml:space="preserve"> </w:t>
+      </w:r>
+      <w:proofErr w:type="spellStart"/>
+      <w:r>
+        <w:rPr>
+          <w:rFonts w:ascii="Times New Roman" w:hAnsi="Times New Roman"/>
+        </w:rPr>
+        <w:t>creat</w:t>
+      </w:r>
+      <w:proofErr w:type="spellEnd"/>
+      <w:r>
+        <w:rPr>
+          <w:rFonts w:ascii="Times New Roman" w:hAnsi="Times New Roman"/>
+        </w:rPr>
+        <w:t xml:space="preserve">. </w:t>
+      </w:r>
+      <w:proofErr w:type="spellStart"/>
+      <w:r>
+        <w:rPr>
+          <w:rFonts w:ascii="Times New Roman" w:hAnsi="Times New Roman"/>
+        </w:rPr>
+        <w:t>Sistemul</w:t>
+      </w:r>
+      <w:proofErr w:type="spellEnd"/>
+      <w:r>
+        <w:rPr>
+          <w:rFonts w:ascii="Times New Roman" w:hAnsi="Times New Roman"/>
+        </w:rPr>
+        <w:t xml:space="preserve"> de </w:t>
+      </w:r>
+      <w:proofErr w:type="spellStart"/>
+      <w:r>
+        <w:rPr>
+          <w:rFonts w:ascii="Times New Roman" w:hAnsi="Times New Roman"/>
+        </w:rPr>
+        <w:t>recomandări</w:t>
+      </w:r>
+      <w:proofErr w:type="spellEnd"/>
+      <w:r>
+        <w:rPr>
+          <w:rFonts w:ascii="Times New Roman" w:hAnsi="Times New Roman"/>
+        </w:rPr>
+        <w:t xml:space="preserve"> </w:t>
+      </w:r>
+      <w:proofErr w:type="spellStart"/>
+      <w:proofErr w:type="gramStart"/>
+      <w:r>
+        <w:rPr>
+          <w:rFonts w:ascii="Times New Roman" w:hAnsi="Times New Roman"/>
+        </w:rPr>
+        <w:t>va</w:t>
+      </w:r>
+      <w:proofErr w:type="spellEnd"/>
+      <w:proofErr w:type="gramEnd"/>
+      <w:r>
+        <w:rPr>
+          <w:rFonts w:ascii="Times New Roman" w:hAnsi="Times New Roman"/>
+        </w:rPr>
+        <w:t xml:space="preserve"> fi </w:t>
+      </w:r>
+      <w:proofErr w:type="spellStart"/>
+      <w:r>
+        <w:rPr>
+          <w:rFonts w:ascii="Times New Roman" w:hAnsi="Times New Roman"/>
+        </w:rPr>
+        <w:t>disponibil</w:t>
+      </w:r>
+      <w:proofErr w:type="spellEnd"/>
+      <w:r>
+        <w:rPr>
+          <w:rFonts w:ascii="Times New Roman" w:hAnsi="Times New Roman"/>
+        </w:rPr>
+        <w:t xml:space="preserve"> </w:t>
+      </w:r>
+      <w:proofErr w:type="spellStart"/>
+      <w:r>
+        <w:rPr>
+          <w:rFonts w:ascii="Times New Roman" w:hAnsi="Times New Roman"/>
+        </w:rPr>
+        <w:t>pe</w:t>
+      </w:r>
+      <w:proofErr w:type="spellEnd"/>
+      <w:r>
+        <w:rPr>
+          <w:rFonts w:ascii="Times New Roman" w:hAnsi="Times New Roman"/>
+        </w:rPr>
+        <w:t xml:space="preserve"> </w:t>
+      </w:r>
+      <w:proofErr w:type="spellStart"/>
+      <w:r>
+        <w:rPr>
+          <w:rFonts w:ascii="Times New Roman" w:hAnsi="Times New Roman"/>
+        </w:rPr>
+        <w:t>pagina</w:t>
+      </w:r>
+      <w:proofErr w:type="spellEnd"/>
+      <w:r>
+        <w:rPr>
+          <w:rFonts w:ascii="Times New Roman" w:hAnsi="Times New Roman"/>
+        </w:rPr>
+        <w:t xml:space="preserve"> </w:t>
+      </w:r>
+      <w:proofErr w:type="spellStart"/>
+      <w:r>
+        <w:rPr>
+          <w:rFonts w:ascii="Times New Roman" w:hAnsi="Times New Roman"/>
+        </w:rPr>
+        <w:t>principală</w:t>
+      </w:r>
+      <w:proofErr w:type="spellEnd"/>
+      <w:r>
+        <w:rPr>
+          <w:rFonts w:ascii="Times New Roman" w:hAnsi="Times New Roman"/>
+        </w:rPr>
+        <w:t xml:space="preserve">. </w:t>
+      </w:r>
+      <w:r>
+        <w:rPr>
+          <w:rFonts w:ascii="Times New Roman" w:hAnsi="Times New Roman"/>
+          <w:lang w:val="ro-RO"/>
+        </w:rPr>
+        <w:t xml:space="preserve"> </w:t>
+      </w:r>
+    </w:p>
+    <w:p>
+      <w:pPr>
+        <w:spacing w:line="360" w:lineRule="auto"/>
+        <w:ind w:firstLine="709"/>
+        <w:jc w:val="both"/>
+        <w:rPr>
+          <w:rFonts w:ascii="Times New Roman" w:hAnsi="Times New Roman"/>
+          <w:lang w:val="ro-RO"/>
+        </w:rPr>
+      </w:pPr>
+      <w:r>
+        <w:rPr>
+          <w:rFonts w:ascii="Times New Roman" w:hAnsi="Times New Roman"/>
+          <w:lang w:val="ro-RO"/>
+        </w:rPr>
+        <w:t>Interfața se dorește a fi cât mai ușor de u</w:t>
+      </w:r>
+      <w:r>
+        <w:rPr>
+          <w:rFonts w:ascii="Times New Roman" w:hAnsi="Times New Roman"/>
+          <w:lang w:val="ro-RO"/>
+        </w:rPr>
+        <w:t>tilizat, iar design-ul acestuia, este unul cât mai simplu și modern, permițând atât utilizatorului obișnuit cât și persoanelor cu diferite dificultăți acces cât mai rapid și simplu la informațiile căutate.</w:t>
+      </w:r>
+    </w:p>
+    <w:p>
+      <w:pPr>
+        <w:spacing w:line="360" w:lineRule="auto"/>
+        <w:ind w:firstLine="709"/>
+        <w:jc w:val="both"/>
+        <w:rPr>
+          <w:rFonts w:ascii="Times New Roman" w:hAnsi="Times New Roman"/>
+          <w:lang w:val="ro-RO"/>
+        </w:rPr>
+      </w:pPr>
+      <w:r>
+        <w:rPr>
+          <w:rFonts w:ascii="Times New Roman" w:hAnsi="Times New Roman"/>
+          <w:lang w:val="ro-RO"/>
+        </w:rPr>
+        <w:t>Spre deosebire de alte site-uri web similare, #LaOCarte, prezintă și stochează cărțile în baza de date ca entități unice, i.e. pentru fiecare carte se cunoaște titlul, autorul, descrierea și genul din care face parte. Editura și</w:t>
+      </w:r>
+      <w:r>
+        <w:rPr>
+          <w:rFonts w:ascii="Times New Roman" w:hAnsi="Times New Roman"/>
+          <w:lang w:val="ro-RO"/>
+        </w:rPr>
+        <w:t>,</w:t>
+      </w:r>
+      <w:r>
+        <w:rPr>
+          <w:rFonts w:ascii="Times New Roman" w:hAnsi="Times New Roman"/>
+          <w:lang w:val="ro-RO"/>
+        </w:rPr>
+        <w:t xml:space="preserve"> respectiv codul ISBN</w:t>
+      </w:r>
+      <w:r>
+        <w:rPr>
+          <w:rFonts w:ascii="Times New Roman" w:hAnsi="Times New Roman"/>
+          <w:lang w:val="ro-RO"/>
+        </w:rPr>
+        <w:t>,</w:t>
+      </w:r>
+      <w:r>
+        <w:rPr>
+          <w:rFonts w:ascii="Times New Roman" w:hAnsi="Times New Roman"/>
+          <w:lang w:val="ro-RO"/>
+        </w:rPr>
+        <w:t xml:space="preserve"> au fost lăsate deoparte și </w:t>
+      </w:r>
+      <w:r>
+        <w:rPr>
+          <w:rFonts w:ascii="Times New Roman" w:hAnsi="Times New Roman"/>
+          <w:lang w:val="ro-RO"/>
+        </w:rPr>
+        <w:t>editura a fost stocată</w:t>
+      </w:r>
+      <w:r>
+        <w:rPr>
+          <w:rFonts w:ascii="Times New Roman" w:hAnsi="Times New Roman"/>
+          <w:lang w:val="ro-RO"/>
+        </w:rPr>
+        <w:t xml:space="preserve"> separat în baza de date, deoarece</w:t>
+      </w:r>
+      <w:r>
+        <w:rPr>
+          <w:rFonts w:ascii="Times New Roman" w:hAnsi="Times New Roman"/>
+          <w:lang w:val="ro-RO"/>
+        </w:rPr>
+        <w:t xml:space="preserve"> se consideră că</w:t>
+      </w:r>
+      <w:r>
+        <w:rPr>
+          <w:rFonts w:ascii="Times New Roman" w:hAnsi="Times New Roman"/>
+          <w:lang w:val="ro-RO"/>
+        </w:rPr>
+        <w:t xml:space="preserve"> pentru utilizatori este mai important ce carte au citit sau doresc să citească decât de la ce editură este, evitând astfel duplicatele. Totuși, pentru evitarea oricăror neclarități, pe pagina de detaliu a cărților se vor putea regăsi informații despre multiplele edituri unde a fost tipărită cartea precum și un link extern către adresa editurii.</w:t>
+      </w:r>
+    </w:p>
+    <w:p>
+      <w:pPr>
+        <w:spacing w:line="360" w:lineRule="auto"/>
+        <w:ind w:firstLine="709"/>
+        <w:jc w:val="both"/>
+        <w:rPr>
+          <w:rFonts w:ascii="Times New Roman" w:hAnsi="Times New Roman"/>
+          <w:lang w:val="ro-RO"/>
+        </w:rPr>
+      </w:pPr>
+      <w:r>
+        <w:rPr>
+          <w:rFonts w:ascii="Times New Roman" w:hAnsi="Times New Roman"/>
+          <w:lang w:val="ro-RO"/>
+        </w:rPr>
+        <w:t>Nu în ultimul rând, site-ul beneficiază de o pagină d</w:t>
+      </w:r>
+      <w:r>
+        <w:rPr>
+          <w:rFonts w:ascii="Times New Roman" w:hAnsi="Times New Roman"/>
+          <w:lang w:val="ro-RO"/>
+        </w:rPr>
+        <w:t>e contact unde orice utilizator</w:t>
+      </w:r>
+      <w:r>
+        <w:rPr>
+          <w:rFonts w:ascii="Times New Roman" w:hAnsi="Times New Roman"/>
+          <w:lang w:val="ro-RO"/>
+        </w:rPr>
+        <w:t xml:space="preserve"> po</w:t>
+      </w:r>
+      <w:r>
+        <w:rPr>
+          <w:rFonts w:ascii="Times New Roman" w:hAnsi="Times New Roman"/>
+          <w:lang w:val="ro-RO"/>
+        </w:rPr>
+        <w:t>a</w:t>
+      </w:r>
+      <w:r>
+        <w:rPr>
+          <w:rFonts w:ascii="Times New Roman" w:hAnsi="Times New Roman"/>
+          <w:lang w:val="ro-RO"/>
+        </w:rPr>
+        <w:t>t</w:t>
+      </w:r>
+      <w:r>
+        <w:rPr>
+          <w:rFonts w:ascii="Times New Roman" w:hAnsi="Times New Roman"/>
+          <w:lang w:val="ro-RO"/>
+        </w:rPr>
+        <w:t>e</w:t>
+      </w:r>
+      <w:r>
+        <w:rPr>
+          <w:rFonts w:ascii="Times New Roman" w:hAnsi="Times New Roman"/>
+          <w:lang w:val="ro-RO"/>
+        </w:rPr>
+        <w:t xml:space="preserve"> </w:t>
+      </w:r>
+      <w:r>
+        <w:rPr>
+          <w:rFonts w:ascii="Times New Roman" w:hAnsi="Times New Roman"/>
+          <w:lang w:val="ro-RO"/>
+        </w:rPr>
+        <w:t>trimite</w:t>
+      </w:r>
+      <w:r>
+        <w:rPr>
+          <w:rFonts w:ascii="Times New Roman" w:hAnsi="Times New Roman"/>
+          <w:lang w:val="ro-RO"/>
+        </w:rPr>
+        <w:t xml:space="preserve"> mail, având certitudinea că</w:t>
+      </w:r>
+      <w:r>
+        <w:rPr>
+          <w:rFonts w:ascii="Times New Roman" w:hAnsi="Times New Roman"/>
+          <w:lang w:val="ro-RO"/>
+        </w:rPr>
+        <w:t xml:space="preserve"> va primi și un răspuns la acesta, precum și o confirmare de trimitere.</w:t>
+      </w:r>
+      <w:r>
+        <w:rPr>
+          <w:rFonts w:ascii="Times New Roman" w:hAnsi="Times New Roman"/>
+          <w:lang w:val="ro-RO"/>
+        </w:rPr>
+        <w:t xml:space="preserve"> </w:t>
+      </w:r>
+    </w:p>
+    <w:p>
+      <w:pPr>
+        <w:spacing w:line="360" w:lineRule="auto"/>
+        <w:jc w:val="both"/>
+        <w:rPr>
+          <w:rFonts w:ascii="Times New Roman" w:hAnsi="Times New Roman"/>
+          <w:lang w:val="ro-RO"/>
+        </w:rPr>
+      </w:pPr>
+    </w:p>
+    <w:p>
+      <w:pPr>
+        <w:spacing w:line="360" w:lineRule="auto"/>
+        <w:jc w:val="center"/>
+        <w:rPr>
+          <w:rFonts w:ascii="Times New Roman" w:hAnsi="Times New Roman"/>
+          <w:b/>
+          <w:sz w:val="36"/>
+          <w:szCs w:val="36"/>
+          <w:lang w:val="ro-RO"/>
+        </w:rPr>
+      </w:pPr>
+      <w:r>
+        <w:rPr>
+          <w:rFonts w:ascii="Times New Roman" w:hAnsi="Times New Roman"/>
+          <w:b/>
+          <w:sz w:val="36"/>
+          <w:szCs w:val="36"/>
+          <w:lang w:val="ro-RO"/>
+        </w:rPr>
+        <w:t xml:space="preserve">CAPITOLUL I. </w:t>
+      </w:r>
+    </w:p>
+    <w:p>
+      <w:pPr>
+        <w:spacing w:line="360" w:lineRule="auto"/>
+        <w:jc w:val="center"/>
+        <w:rPr>
+          <w:rFonts w:ascii="Times New Roman" w:hAnsi="Times New Roman"/>
+          <w:b/>
+          <w:sz w:val="36"/>
+          <w:szCs w:val="36"/>
+          <w:lang w:val="ro-RO"/>
+        </w:rPr>
+      </w:pPr>
+      <w:r>
+        <w:rPr>
+          <w:rFonts w:ascii="Times New Roman" w:hAnsi="Times New Roman"/>
+          <w:b/>
+          <w:sz w:val="36"/>
+          <w:szCs w:val="36"/>
+          <w:lang w:val="ro-RO"/>
+        </w:rPr>
+        <w:t>NOȚIUNI GENERALE PRIVIND TEHNO</w:t>
+      </w:r>
+      <w:r>
+        <w:rPr>
+          <w:rFonts w:ascii="Times New Roman" w:hAnsi="Times New Roman"/>
+          <w:b/>
+          <w:sz w:val="36"/>
+          <w:szCs w:val="36"/>
+          <w:lang w:val="ro-RO"/>
+        </w:rPr>
+        <w:t>LO</w:t>
+      </w:r>
+      <w:r>
+        <w:rPr>
+          <w:rFonts w:ascii="Times New Roman" w:hAnsi="Times New Roman"/>
+          <w:b/>
+          <w:sz w:val="36"/>
+          <w:szCs w:val="36"/>
+          <w:lang w:val="ro-RO"/>
+        </w:rPr>
+        <w:t>GIILE FOLOSITE</w:t>
+      </w:r>
+    </w:p>
+    <w:p>
+      <w:pPr>
+        <w:spacing w:line="360" w:lineRule="auto"/>
+        <w:jc w:val="center"/>
+        <w:rPr>
+          <w:rFonts w:ascii="Times New Roman" w:hAnsi="Times New Roman"/>
+          <w:b/>
+          <w:lang w:val="ro-RO"/>
+        </w:rPr>
+      </w:pPr>
+    </w:p>
+    <w:p>
+      <w:pPr>
+        <w:spacing w:line="360" w:lineRule="auto"/>
+        <w:ind w:firstLine="709"/>
+        <w:jc w:val="both"/>
+        <w:rPr>
+          <w:rFonts w:ascii="Times New Roman" w:hAnsi="Times New Roman"/>
         </w:rPr>
       </w:pPr>
       <w:r>
@@ -933,28 +2201,140 @@
           <w:rFonts w:ascii="Times New Roman" w:hAnsi="Times New Roman"/>
           <w:lang w:val="ro-RO"/>
         </w:rPr>
-        <w:t>este o tehnologie Microsoft, open source, creată special pentru dezvoltarea aplicațiilor și servici</w:t>
-      </w:r>
-      <w:r>
-        <w:rPr>
-          <w:rFonts w:ascii="Times New Roman" w:hAnsi="Times New Roman"/>
-          <w:lang w:val="ro-RO"/>
-        </w:rPr>
-        <w:t>ilor web. Aceasta este succesoarea</w:t>
-      </w:r>
-      <w:r>
-        <w:rPr>
-          <w:rFonts w:ascii="Times New Roman" w:hAnsi="Times New Roman"/>
-          <w:lang w:val="ro-RO"/>
-        </w:rPr>
-        <w:t xml:space="preserve"> lui ASP</w:t>
-      </w:r>
-      <w:r>
-        <w:rPr>
-          <w:rFonts w:ascii="Times New Roman" w:hAnsi="Times New Roman"/>
-          <w:lang w:val="ro-RO"/>
-        </w:rPr>
-        <w:t>-ului, Active Server Pages introdusă pentru prima dată în 1998 ca și primul program de scris partea de backend a aplicațiilor.</w:t>
+        <w:t>este un framework open source creat de</w:t>
+      </w:r>
+      <w:r>
+        <w:rPr>
+          <w:rFonts w:ascii="Times New Roman" w:hAnsi="Times New Roman"/>
+          <w:lang w:val="ro-RO"/>
+        </w:rPr>
+        <w:t xml:space="preserve"> Microsoft</w:t>
+      </w:r>
+      <w:r>
+        <w:rPr>
+          <w:rFonts w:ascii="Times New Roman" w:hAnsi="Times New Roman"/>
+          <w:lang w:val="ro-RO"/>
+        </w:rPr>
+        <w:t xml:space="preserve">, </w:t>
+      </w:r>
+      <w:r>
+        <w:rPr>
+          <w:rFonts w:ascii="Times New Roman" w:hAnsi="Times New Roman"/>
+          <w:lang w:val="ro-RO"/>
+        </w:rPr>
+        <w:t>special pentru dezvoltarea aplicațiilor</w:t>
+      </w:r>
+      <w:r>
+        <w:rPr>
+          <w:rFonts w:ascii="Times New Roman" w:hAnsi="Times New Roman"/>
+          <w:lang w:val="ro-RO"/>
+        </w:rPr>
+        <w:t xml:space="preserve"> dinamice</w:t>
+      </w:r>
+      <w:r>
+        <w:rPr>
+          <w:rFonts w:ascii="Times New Roman" w:hAnsi="Times New Roman"/>
+          <w:lang w:val="ro-RO"/>
+        </w:rPr>
+        <w:t xml:space="preserve"> și</w:t>
+      </w:r>
+      <w:r>
+        <w:rPr>
+          <w:rFonts w:ascii="Times New Roman" w:hAnsi="Times New Roman"/>
+          <w:lang w:val="ro-RO"/>
+        </w:rPr>
+        <w:t xml:space="preserve"> a</w:t>
+      </w:r>
+      <w:r>
+        <w:rPr>
+          <w:rFonts w:ascii="Times New Roman" w:hAnsi="Times New Roman"/>
+          <w:lang w:val="ro-RO"/>
+        </w:rPr>
+        <w:t xml:space="preserve"> servici</w:t>
+      </w:r>
+      <w:r>
+        <w:rPr>
+          <w:rFonts w:ascii="Times New Roman" w:hAnsi="Times New Roman"/>
+          <w:lang w:val="ro-RO"/>
+        </w:rPr>
+        <w:t>ilor web. Acesta</w:t>
+      </w:r>
+      <w:r>
+        <w:rPr>
+          <w:rFonts w:ascii="Times New Roman" w:hAnsi="Times New Roman"/>
+          <w:lang w:val="ro-RO"/>
+        </w:rPr>
+        <w:t xml:space="preserve"> este succeso</w:t>
+      </w:r>
+      <w:r>
+        <w:rPr>
+          <w:rFonts w:ascii="Times New Roman" w:hAnsi="Times New Roman"/>
+          <w:lang w:val="ro-RO"/>
+        </w:rPr>
+        <w:t>rul</w:t>
+      </w:r>
+      <w:r>
+        <w:rPr>
+          <w:rFonts w:ascii="Times New Roman" w:hAnsi="Times New Roman"/>
+          <w:lang w:val="ro-RO"/>
+        </w:rPr>
+        <w:t xml:space="preserve"> ASP</w:t>
+      </w:r>
+      <w:r>
+        <w:rPr>
+          <w:rFonts w:ascii="Times New Roman" w:hAnsi="Times New Roman"/>
+          <w:lang w:val="ro-RO"/>
+        </w:rPr>
+        <w:t>-ului (</w:t>
+      </w:r>
+      <w:r>
+        <w:rPr>
+          <w:rFonts w:ascii="Times New Roman" w:hAnsi="Times New Roman"/>
+          <w:lang w:val="ro-RO"/>
+        </w:rPr>
+        <w:t>Active Server Pages</w:t>
+      </w:r>
+      <w:r>
+        <w:rPr>
+          <w:rFonts w:ascii="Times New Roman" w:hAnsi="Times New Roman"/>
+          <w:lang w:val="ro-RO"/>
+        </w:rPr>
+        <w:t>) introdus</w:t>
+      </w:r>
+      <w:r>
+        <w:rPr>
+          <w:rFonts w:ascii="Times New Roman" w:hAnsi="Times New Roman"/>
+          <w:lang w:val="ro-RO"/>
+        </w:rPr>
+        <w:t xml:space="preserve"> pentru prima dată în 1998 ca și primul program de </w:t>
+      </w:r>
+      <w:r>
+        <w:rPr>
+          <w:rFonts w:ascii="Times New Roman" w:hAnsi="Times New Roman"/>
+          <w:lang w:val="ro-RO"/>
+        </w:rPr>
+        <w:t>tip server-side</w:t>
+      </w:r>
+      <w:r>
+        <w:rPr>
+          <w:rFonts w:ascii="Times New Roman" w:hAnsi="Times New Roman"/>
+          <w:lang w:val="ro-RO"/>
+        </w:rPr>
+        <w:t xml:space="preserve"> a</w:t>
+      </w:r>
+      <w:r>
+        <w:rPr>
+          <w:rFonts w:ascii="Times New Roman" w:hAnsi="Times New Roman"/>
+          <w:lang w:val="ro-RO"/>
+        </w:rPr>
+        <w:t>l</w:t>
+      </w:r>
+      <w:r>
+        <w:rPr>
+          <w:rFonts w:ascii="Times New Roman" w:hAnsi="Times New Roman"/>
+          <w:lang w:val="ro-RO"/>
+        </w:rPr>
+        <w:t xml:space="preserve"> aplicațiilor.</w:t>
       </w:r>
       <w:r>
         <w:rPr>
@@ -975,7 +2355,7 @@
           <w:rFonts w:ascii="Times New Roman" w:hAnsi="Times New Roman"/>
           <w:lang w:val="ro-RO"/>
         </w:rPr>
-        <w:t xml:space="preserve"> plus față de acea</w:t>
+        <w:t xml:space="preserve"> plus față de ace</w:t>
       </w:r>
       <w:r>
         <w:rPr>
@@ -1014,7 +2394,23 @@
         <w:rPr>
           <w:rFonts w:ascii="Times New Roman" w:hAnsi="Times New Roman"/>
         </w:rPr>
-        <w:t xml:space="preserve"> Prima </w:t>
+        <w:t xml:space="preserve"> </w:t>
+      </w:r>
+    </w:p>
+    <w:p>
+      <w:pPr>
+        <w:spacing w:line="360" w:lineRule="auto"/>
+        <w:ind w:firstLine="709"/>
+        <w:jc w:val="both"/>
+        <w:rPr>
+          <w:rFonts w:ascii="Times New Roman" w:hAnsi="Times New Roman"/>
+        </w:rPr>
+      </w:pPr>
+      <w:r>
+        <w:rPr>
+          <w:rFonts w:ascii="Times New Roman" w:hAnsi="Times New Roman"/>
+        </w:rPr>
+        <w:t xml:space="preserve">Prima </w:t>
       </w:r>
       <w:proofErr w:type="spellStart"/>
       <w:r>
@@ -1114,6 +2510,278 @@
         </w:rPr>
         <w:t xml:space="preserve"> .NET. </w:t>
       </w:r>
+      <w:proofErr w:type="spellStart"/>
+      <w:r>
+        <w:rPr>
+          <w:rFonts w:ascii="Times New Roman" w:hAnsi="Times New Roman"/>
+        </w:rPr>
+        <w:t>Acesta</w:t>
+      </w:r>
+      <w:proofErr w:type="spellEnd"/>
+    </w:p>
+    <w:p>
+      <w:pPr>
+        <w:spacing w:line="360" w:lineRule="auto"/>
+        <w:ind w:firstLine="709"/>
+        <w:jc w:val="both"/>
+        <w:rPr>
+          <w:rFonts w:ascii="Times New Roman" w:hAnsi="Times New Roman"/>
+        </w:rPr>
+      </w:pPr>
+    </w:p>
+    <w:p>
+      <w:pPr>
+        <w:spacing w:line="360" w:lineRule="auto"/>
+        <w:ind w:firstLine="709"/>
+        <w:jc w:val="both"/>
+        <w:rPr>
+          <w:rFonts w:ascii="Times New Roman" w:hAnsi="Times New Roman"/>
+        </w:rPr>
+      </w:pPr>
+      <w:proofErr w:type="spellStart"/>
+      <w:r>
+        <w:rPr>
+          <w:rFonts w:ascii="Times New Roman" w:hAnsi="Times New Roman"/>
+        </w:rPr>
+        <w:t>Aplicațiile</w:t>
+      </w:r>
+      <w:proofErr w:type="spellEnd"/>
+      <w:r>
+        <w:rPr>
+          <w:rFonts w:ascii="Times New Roman" w:hAnsi="Times New Roman"/>
+        </w:rPr>
+        <w:t xml:space="preserve"> web create cu </w:t>
+      </w:r>
+      <w:proofErr w:type="spellStart"/>
+      <w:r>
+        <w:rPr>
+          <w:rFonts w:ascii="Times New Roman" w:hAnsi="Times New Roman"/>
+        </w:rPr>
+        <w:t>ajutorul</w:t>
+      </w:r>
+      <w:proofErr w:type="spellEnd"/>
+      <w:r>
+        <w:rPr>
+          <w:rFonts w:ascii="Times New Roman" w:hAnsi="Times New Roman"/>
+        </w:rPr>
+        <w:t xml:space="preserve"> ASP.NET </w:t>
+      </w:r>
+      <w:proofErr w:type="spellStart"/>
+      <w:r>
+        <w:rPr>
+          <w:rFonts w:ascii="Times New Roman" w:hAnsi="Times New Roman"/>
+        </w:rPr>
+        <w:t>mai</w:t>
+      </w:r>
+      <w:proofErr w:type="spellEnd"/>
+      <w:r>
+        <w:rPr>
+          <w:rFonts w:ascii="Times New Roman" w:hAnsi="Times New Roman"/>
+        </w:rPr>
+        <w:t xml:space="preserve"> </w:t>
+      </w:r>
+      <w:proofErr w:type="spellStart"/>
+      <w:r>
+        <w:rPr>
+          <w:rFonts w:ascii="Times New Roman" w:hAnsi="Times New Roman"/>
+        </w:rPr>
+        <w:t>sunt</w:t>
+      </w:r>
+      <w:proofErr w:type="spellEnd"/>
+      <w:r>
+        <w:rPr>
+          <w:rFonts w:ascii="Times New Roman" w:hAnsi="Times New Roman"/>
+        </w:rPr>
+        <w:t xml:space="preserve"> </w:t>
+      </w:r>
+      <w:proofErr w:type="spellStart"/>
+      <w:r>
+        <w:rPr>
+          <w:rFonts w:ascii="Times New Roman" w:hAnsi="Times New Roman"/>
+        </w:rPr>
+        <w:t>cunoscute</w:t>
+      </w:r>
+      <w:proofErr w:type="spellEnd"/>
+      <w:r>
+        <w:rPr>
+          <w:rFonts w:ascii="Times New Roman" w:hAnsi="Times New Roman"/>
+        </w:rPr>
+        <w:t xml:space="preserve"> </w:t>
+      </w:r>
+      <w:proofErr w:type="spellStart"/>
+      <w:r>
+        <w:rPr>
+          <w:rFonts w:ascii="Times New Roman" w:hAnsi="Times New Roman"/>
+        </w:rPr>
+        <w:t>ca</w:t>
+      </w:r>
+      <w:proofErr w:type="spellEnd"/>
+      <w:r>
+        <w:rPr>
+          <w:rFonts w:ascii="Times New Roman" w:hAnsi="Times New Roman"/>
+        </w:rPr>
+        <w:t xml:space="preserve"> Web Forms, </w:t>
+      </w:r>
+      <w:proofErr w:type="spellStart"/>
+      <w:r>
+        <w:rPr>
+          <w:rFonts w:ascii="Times New Roman" w:hAnsi="Times New Roman"/>
+        </w:rPr>
+        <w:t>acestea</w:t>
+      </w:r>
+      <w:proofErr w:type="spellEnd"/>
+      <w:r>
+        <w:rPr>
+          <w:rFonts w:ascii="Times New Roman" w:hAnsi="Times New Roman"/>
+        </w:rPr>
+        <w:t xml:space="preserve"> </w:t>
+      </w:r>
+      <w:proofErr w:type="spellStart"/>
+      <w:r>
+        <w:rPr>
+          <w:rFonts w:ascii="Times New Roman" w:hAnsi="Times New Roman"/>
+        </w:rPr>
+        <w:t>fiind</w:t>
+      </w:r>
+      <w:proofErr w:type="spellEnd"/>
+      <w:r>
+        <w:rPr>
+          <w:rFonts w:ascii="Times New Roman" w:hAnsi="Times New Roman"/>
+        </w:rPr>
+        <w:t xml:space="preserve"> </w:t>
+      </w:r>
+      <w:proofErr w:type="spellStart"/>
+      <w:r>
+        <w:rPr>
+          <w:rFonts w:ascii="Times New Roman" w:hAnsi="Times New Roman"/>
+        </w:rPr>
+        <w:t>principalele</w:t>
+      </w:r>
+      <w:proofErr w:type="spellEnd"/>
+      <w:r>
+        <w:rPr>
+          <w:rFonts w:ascii="Times New Roman" w:hAnsi="Times New Roman"/>
+        </w:rPr>
+        <w:t xml:space="preserve"> </w:t>
+      </w:r>
+      <w:proofErr w:type="spellStart"/>
+      <w:r>
+        <w:rPr>
+          <w:rFonts w:ascii="Times New Roman" w:hAnsi="Times New Roman"/>
+        </w:rPr>
+        <w:t>blocuri</w:t>
+      </w:r>
+      <w:proofErr w:type="spellEnd"/>
+      <w:r>
+        <w:rPr>
+          <w:rFonts w:ascii="Times New Roman" w:hAnsi="Times New Roman"/>
+        </w:rPr>
+        <w:t xml:space="preserve"> </w:t>
+      </w:r>
+      <w:proofErr w:type="spellStart"/>
+      <w:r>
+        <w:rPr>
+          <w:rFonts w:ascii="Times New Roman" w:hAnsi="Times New Roman"/>
+        </w:rPr>
+        <w:t>în</w:t>
+      </w:r>
+      <w:proofErr w:type="spellEnd"/>
+      <w:r>
+        <w:rPr>
+          <w:rFonts w:ascii="Times New Roman" w:hAnsi="Times New Roman"/>
+        </w:rPr>
+        <w:t xml:space="preserve"> </w:t>
+      </w:r>
+      <w:proofErr w:type="spellStart"/>
+      <w:r>
+        <w:rPr>
+          <w:rFonts w:ascii="Times New Roman" w:hAnsi="Times New Roman"/>
+        </w:rPr>
+        <w:t>dezvoltarea</w:t>
+      </w:r>
+      <w:proofErr w:type="spellEnd"/>
+      <w:r>
+        <w:rPr>
+          <w:rFonts w:ascii="Times New Roman" w:hAnsi="Times New Roman"/>
+        </w:rPr>
+        <w:t xml:space="preserve"> </w:t>
+      </w:r>
+      <w:proofErr w:type="spellStart"/>
+      <w:r>
+        <w:rPr>
+          <w:rFonts w:ascii="Times New Roman" w:hAnsi="Times New Roman"/>
+        </w:rPr>
+        <w:t>aplicațiilor</w:t>
+      </w:r>
+      <w:proofErr w:type="spellEnd"/>
+      <w:r>
+        <w:rPr>
+          <w:rFonts w:ascii="Times New Roman" w:hAnsi="Times New Roman"/>
+        </w:rPr>
+        <w:t>.</w:t>
+      </w:r>
+    </w:p>
+    <w:p>
+      <w:pPr>
+        <w:spacing w:line="360" w:lineRule="auto"/>
+        <w:ind w:firstLine="709"/>
+        <w:jc w:val="both"/>
+        <w:rPr>
+          <w:rFonts w:ascii="Times New Roman" w:hAnsi="Times New Roman"/>
+        </w:rPr>
+      </w:pPr>
+    </w:p>
+    <w:p>
+      <w:pPr>
+        <w:spacing w:line="360" w:lineRule="auto"/>
+        <w:ind w:firstLine="709"/>
+        <w:jc w:val="both"/>
+        <w:rPr>
+          <w:rFonts w:ascii="Times New Roman" w:hAnsi="Times New Roman"/>
+        </w:rPr>
+      </w:pPr>
+      <w:proofErr w:type="gramStart"/>
+      <w:r>
+        <w:rPr>
+          <w:rFonts w:ascii="Arial" w:hAnsi="Arial" w:cs="Arial"/>
+          <w:color w:val="252525"/>
+          <w:sz w:val="21"/>
+          <w:szCs w:val="21"/>
+          <w:shd w:val="clear" w:color="auto" w:fill="FFFFFF"/>
+        </w:rPr>
+        <w:t>main</w:t>
+      </w:r>
+      <w:proofErr w:type="gramEnd"/>
+      <w:r>
+        <w:rPr>
+          <w:rFonts w:ascii="Arial" w:hAnsi="Arial" w:cs="Arial"/>
+          <w:color w:val="252525"/>
+          <w:sz w:val="21"/>
+          <w:szCs w:val="21"/>
+          <w:shd w:val="clear" w:color="auto" w:fill="FFFFFF"/>
+        </w:rPr>
+        <w:t xml:space="preserve"> building blocks for application development in ASP.NET</w:t>
+      </w:r>
+    </w:p>
+    <w:p>
+      <w:pPr>
+        <w:spacing w:line="360" w:lineRule="auto"/>
+        <w:ind w:firstLine="709"/>
+        <w:jc w:val="both"/>
+        <w:rPr>
+          <w:rFonts w:ascii="Times New Roman" w:hAnsi="Times New Roman"/>
+        </w:rPr>
+      </w:pPr>
+    </w:p>
+    <w:p>
+      <w:pPr>
+        <w:spacing w:line="360" w:lineRule="auto"/>
+        <w:ind w:firstLine="709"/>
+        <w:jc w:val="both"/>
+        <w:rPr>
+          <w:rFonts w:ascii="Times New Roman" w:hAnsi="Times New Roman"/>
+        </w:rPr>
+      </w:pPr>
       <w:proofErr w:type="spellStart"/>
       <w:r>
         <w:rPr>
@@ -2124,7 +3792,6 @@
           <w:rFonts w:ascii="Times New Roman" w:hAnsi="Times New Roman"/>
           <w:lang w:val="ro-RO"/>
         </w:rPr>
-        <w:lastRenderedPageBreak/>
         <w:t>(</w:t>
       </w:r>
     </w:p>
@@ -3596,28 +5263,28 @@
           <w:lang w:val="ro-RO"/>
         </w:rPr>
       </w:pPr>
+    </w:p>
+    <w:p>
+      <w:pPr>
+        <w:spacing w:line="360" w:lineRule="auto"/>
+        <w:jc w:val="center"/>
+        <w:rPr>
+          <w:rFonts w:hint="eastAsia"/>
+          <w:lang w:val="ro-RO"/>
+        </w:rPr>
+      </w:pPr>
+    </w:p>
+    <w:p>
+      <w:pPr>
+        <w:spacing w:line="360" w:lineRule="auto"/>
+        <w:jc w:val="center"/>
+        <w:rPr>
+          <w:rFonts w:hint="eastAsia"/>
+          <w:lang w:val="ro-RO"/>
+        </w:rPr>
+      </w:pPr>
       <w:bookmarkStart w:id="0" w:name="_GoBack"/>
       <w:bookmarkEnd w:id="0"/>
-    </w:p>
-    <w:p>
-      <w:pPr>
-        <w:spacing w:line="360" w:lineRule="auto"/>
-        <w:jc w:val="center"/>
-        <w:rPr>
-          <w:rFonts w:hint="eastAsia"/>
-          <w:lang w:val="ro-RO"/>
-        </w:rPr>
-      </w:pPr>
-    </w:p>
-    <w:p>
-      <w:pPr>
-        <w:spacing w:line="360" w:lineRule="auto"/>
-        <w:jc w:val="center"/>
-        <w:rPr>
-          <w:rFonts w:hint="eastAsia"/>
-          <w:lang w:val="ro-RO"/>
-        </w:rPr>
-      </w:pPr>
     </w:p>
     <w:p>
       <w:pPr>
@@ -3758,7 +5425,7 @@
                           <w:sz w:val="18"/>
                           <w:szCs w:val="18"/>
                         </w:rPr>
-                        <w:t>4</w:t>
+                        <w:t>7</w:t>
                       </w:r>
                       <w:r>
                         <w:rPr>
@@ -3942,6 +5609,118 @@
     </w:lvl>
   </w:abstractNum>
   <w:abstractNum w:abstractNumId="1">
+    <w:nsid w:val="3F111FD7"/>
+    <w:multiLevelType w:val="hybridMultilevel"/>
+    <w:tmpl w:val="B6C2C8EE"/>
+    <w:lvl w:ilvl="0" w:tplc="085E3C40">
+      <w:numFmt w:val="bullet"/>
+      <w:lvlText w:val="-"/>
+      <w:lvlJc w:val="left"/>
+      <w:pPr>
+        <w:ind w:left="1069" w:hanging="360"/>
+      </w:pPr>
+      <w:rPr>
+        <w:rFonts w:ascii="Times New Roman" w:eastAsia="SimSun" w:hAnsi="Times New Roman" w:cs="Times New Roman" w:hint="default"/>
+      </w:rPr>
+    </w:lvl>
+    <w:lvl w:ilvl="1" w:tplc="04090003" w:tentative="1">
+      <w:start w:val="1"/>
+      <w:numFmt w:val="bullet"/>
+      <w:lvlText w:val="o"/>
+      <w:lvlJc w:val="left"/>
+      <w:pPr>
+        <w:ind w:left="1789" w:hanging="360"/>
+      </w:pPr>
+      <w:rPr>
+        <w:rFonts w:ascii="Courier New" w:hAnsi="Courier New" w:cs="Courier New" w:hint="default"/>
+      </w:rPr>
+    </w:lvl>
+    <w:lvl w:ilvl="2" w:tplc="04090005" w:tentative="1">
+      <w:start w:val="1"/>
+      <w:numFmt w:val="bullet"/>
+      <w:lvlText w:val=""/>
+      <w:lvlJc w:val="left"/>
+      <w:pPr>
+        <w:ind w:left="2509" w:hanging="360"/>
+      </w:pPr>
+      <w:rPr>
+        <w:rFonts w:ascii="Wingdings" w:hAnsi="Wingdings" w:hint="default"/>
+      </w:rPr>
+    </w:lvl>
+    <w:lvl w:ilvl="3" w:tplc="04090001" w:tentative="1">
+      <w:start w:val="1"/>
+      <w:numFmt w:val="bullet"/>
+      <w:lvlText w:val=""/>
+      <w:lvlJc w:val="left"/>
+      <w:pPr>
+        <w:ind w:left="3229" w:hanging="360"/>
+      </w:pPr>
+      <w:rPr>
+        <w:rFonts w:ascii="Symbol" w:hAnsi="Symbol" w:hint="default"/>
+      </w:rPr>
+    </w:lvl>
+    <w:lvl w:ilvl="4" w:tplc="04090003" w:tentative="1">
+      <w:start w:val="1"/>
+      <w:numFmt w:val="bullet"/>
+      <w:lvlText w:val="o"/>
+      <w:lvlJc w:val="left"/>
+      <w:pPr>
+        <w:ind w:left="3949" w:hanging="360"/>
+      </w:pPr>
+      <w:rPr>
+        <w:rFonts w:ascii="Courier New" w:hAnsi="Courier New" w:cs="Courier New" w:hint="default"/>
+      </w:rPr>
+    </w:lvl>
+    <w:lvl w:ilvl="5" w:tplc="04090005" w:tentative="1">
+      <w:start w:val="1"/>
+      <w:numFmt w:val="bullet"/>
+      <w:lvlText w:val=""/>
+      <w:lvlJc w:val="left"/>
+      <w:pPr>
+        <w:ind w:left="4669" w:hanging="360"/>
+      </w:pPr>
+      <w:rPr>
+        <w:rFonts w:ascii="Wingdings" w:hAnsi="Wingdings" w:hint="default"/>
+      </w:rPr>
+    </w:lvl>
+    <w:lvl w:ilvl="6" w:tplc="04090001" w:tentative="1">
+      <w:start w:val="1"/>
+      <w:numFmt w:val="bullet"/>
+      <w:lvlText w:val=""/>
+      <w:lvlJc w:val="left"/>
+      <w:pPr>
+        <w:ind w:left="5389" w:hanging="360"/>
+      </w:pPr>
+      <w:rPr>
+        <w:rFonts w:ascii="Symbol" w:hAnsi="Symbol" w:hint="default"/>
+      </w:rPr>
+    </w:lvl>
+    <w:lvl w:ilvl="7" w:tplc="04090003" w:tentative="1">
+      <w:start w:val="1"/>
+      <w:numFmt w:val="bullet"/>
+      <w:lvlText w:val="o"/>
+      <w:lvlJc w:val="left"/>
+      <w:pPr>
+        <w:ind w:left="6109" w:hanging="360"/>
+      </w:pPr>
+      <w:rPr>
+        <w:rFonts w:ascii="Courier New" w:hAnsi="Courier New" w:cs="Courier New" w:hint="default"/>
+      </w:rPr>
+    </w:lvl>
+    <w:lvl w:ilvl="8" w:tplc="04090005" w:tentative="1">
+      <w:start w:val="1"/>
+      <w:numFmt w:val="bullet"/>
+      <w:lvlText w:val=""/>
+      <w:lvlJc w:val="left"/>
+      <w:pPr>
+        <w:ind w:left="6829" w:hanging="360"/>
+      </w:pPr>
+      <w:rPr>
+        <w:rFonts w:ascii="Wingdings" w:hAnsi="Wingdings" w:hint="default"/>
+      </w:rPr>
+    </w:lvl>
+  </w:abstractNum>
+  <w:abstractNum w:abstractNumId="2">
     <w:nsid w:val="4F971FBE"/>
     <w:multiLevelType w:val="multilevel"/>
     <w:tmpl w:val="03DEA814"/>
@@ -4090,7 +5869,7 @@
       </w:rPr>
     </w:lvl>
   </w:abstractNum>
-  <w:abstractNum w:abstractNumId="2">
+  <w:abstractNum w:abstractNumId="3">
     <w:nsid w:val="534D0846"/>
     <w:multiLevelType w:val="multilevel"/>
     <w:tmpl w:val="169A8186"/>
@@ -4239,7 +6018,7 @@
       </w:rPr>
     </w:lvl>
   </w:abstractNum>
-  <w:abstractNum w:abstractNumId="3">
+  <w:abstractNum w:abstractNumId="4">
     <w:nsid w:val="571D4CC9"/>
     <w:multiLevelType w:val="hybridMultilevel"/>
     <w:tmpl w:val="F99CA306"/>
@@ -4325,7 +6104,7 @@
       </w:pPr>
     </w:lvl>
   </w:abstractNum>
-  <w:abstractNum w:abstractNumId="4">
+  <w:abstractNum w:abstractNumId="5">
     <w:nsid w:val="7E9F7B7A"/>
     <w:multiLevelType w:val="multilevel"/>
     <w:tmpl w:val="AE6C18CA"/>
@@ -4448,19 +6227,22 @@
     </w:lvl>
   </w:abstractNum>
   <w:num w:numId="1">
+    <w:abstractNumId w:val="5"/>
+  </w:num>
+  <w:num w:numId="2">
+    <w:abstractNumId w:val="3"/>
+  </w:num>
+  <w:num w:numId="3">
     <w:abstractNumId w:val="4"/>
   </w:num>
-  <w:num w:numId="2">
+  <w:num w:numId="4">
     <w:abstractNumId w:val="2"/>
-  </w:num>
-  <w:num w:numId="3">
-    <w:abstractNumId w:val="3"/>
-  </w:num>
-  <w:num w:numId="4">
-    <w:abstractNumId w:val="1"/>
   </w:num>
   <w:num w:numId="5">
     <w:abstractNumId w:val="0"/>
+  </w:num>
+  <w:num w:numId="6">
+    <w:abstractNumId w:val="1"/>
   </w:num>
 </w:numbering>
 </file>

</xml_diff>